<commit_message>
Added my updates to Methods and Materials for cleaning information and crosswalk sentence.
</commit_message>
<xml_diff>
--- a/Final Paper/Methods and Materials.docx
+++ b/Final Paper/Methods and Materials.docx
@@ -1,6 +1,6 @@
 
 <file path=word/document.xml><?xml version="1.0" encoding="utf-8"?>
-<w:document xmlns:wpc="http://schemas.microsoft.com/office/word/2010/wordprocessingCanvas" xmlns:mo="http://schemas.microsoft.com/office/mac/office/2008/main" xmlns:mc="http://schemas.openxmlformats.org/markup-compatibility/2006" xmlns:mv="urn:schemas-microsoft-com:mac:vml" xmlns:o="urn:schemas-microsoft-com:office:office" xmlns:r="http://schemas.openxmlformats.org/officeDocument/2006/relationships" xmlns:m="http://schemas.openxmlformats.org/officeDocument/2006/math" xmlns:v="urn:schemas-microsoft-com:vml" xmlns:wp14="http://schemas.microsoft.com/office/word/2010/wordprocessingDrawing" xmlns:wp="http://schemas.openxmlformats.org/drawingml/2006/wordprocessingDrawing" xmlns:w10="urn:schemas-microsoft-com:office:word" xmlns:w="http://schemas.openxmlformats.org/wordprocessingml/2006/main" xmlns:w14="http://schemas.microsoft.com/office/word/2010/wordml" xmlns:w15="http://schemas.microsoft.com/office/word/2012/wordml" xmlns:wpg="http://schemas.microsoft.com/office/word/2010/wordprocessingGroup" xmlns:wpi="http://schemas.microsoft.com/office/word/2010/wordprocessingInk" xmlns:wne="http://schemas.microsoft.com/office/word/2006/wordml" xmlns:wps="http://schemas.microsoft.com/office/word/2010/wordprocessingShape" mc:Ignorable="w14 w15 wp14">
+<w:document xmlns:wpc="http://schemas.microsoft.com/office/word/2010/wordprocessingCanvas" xmlns:mc="http://schemas.openxmlformats.org/markup-compatibility/2006" xmlns:o="urn:schemas-microsoft-com:office:office" xmlns:r="http://schemas.openxmlformats.org/officeDocument/2006/relationships" xmlns:m="http://schemas.openxmlformats.org/officeDocument/2006/math" xmlns:v="urn:schemas-microsoft-com:vml" xmlns:wp14="http://schemas.microsoft.com/office/word/2010/wordprocessingDrawing" xmlns:wp="http://schemas.openxmlformats.org/drawingml/2006/wordprocessingDrawing" xmlns:w10="urn:schemas-microsoft-com:office:word" xmlns:w="http://schemas.openxmlformats.org/wordprocessingml/2006/main" xmlns:w14="http://schemas.microsoft.com/office/word/2010/wordml" xmlns:wpg="http://schemas.microsoft.com/office/word/2010/wordprocessingGroup" xmlns:wpi="http://schemas.microsoft.com/office/word/2010/wordprocessingInk" xmlns:wne="http://schemas.microsoft.com/office/word/2006/wordml" xmlns:wps="http://schemas.microsoft.com/office/word/2010/wordprocessingShape" mc:Ignorable="w14 wp14">
   <w:body>
     <w:p>
       <w:r>
@@ -97,7 +97,7 @@
                     </pic:cNvPicPr>
                   </pic:nvPicPr>
                   <pic:blipFill>
-                    <a:blip r:embed="rId6">
+                    <a:blip r:embed="rId7">
                       <a:extLst>
                         <a:ext uri="{28A0092B-C50C-407E-A947-70E740481C1C}">
                           <a14:useLocalDpi xmlns:a14="http://schemas.microsoft.com/office/drawing/2010/main" val="0"/>
@@ -136,14 +136,27 @@
       <w:r>
         <w:t xml:space="preserve">Figure </w:t>
       </w:r>
-      <w:fldSimple w:instr=" SEQ Figure \* ARABIC ">
-        <w:r>
-          <w:rPr>
-            <w:noProof/>
-          </w:rPr>
-          <w:t>1</w:t>
-        </w:r>
-      </w:fldSimple>
+      <w:r>
+        <w:fldChar w:fldCharType="begin"/>
+      </w:r>
+      <w:r>
+        <w:instrText xml:space="preserve"> SEQ Figure \* ARABIC </w:instrText>
+      </w:r>
+      <w:r>
+        <w:fldChar w:fldCharType="separate"/>
+      </w:r>
+      <w:r>
+        <w:rPr>
+          <w:noProof/>
+        </w:rPr>
+        <w:t>1</w:t>
+      </w:r>
+      <w:r>
+        <w:rPr>
+          <w:noProof/>
+        </w:rPr>
+        <w:fldChar w:fldCharType="end"/>
+      </w:r>
       <w:r>
         <w:t xml:space="preserve"> –There is only one month of data available for 2010 and 2016. There was a big jump in crime from 2011-2012; aside from that, the number of crimes was relatively constant. </w:t>
       </w:r>
@@ -153,13 +166,7 @@
         <w:ind w:firstLine="720"/>
       </w:pPr>
       <w:r>
-        <w:t>In addition, we collected</w:t>
-      </w:r>
-      <w:r>
-        <w:t xml:space="preserve"> demographic and economic statistics </w:t>
-      </w:r>
-      <w:r>
-        <w:t>from Nomis</w:t>
+        <w:t>In addition, we collected demographic and economic statistics from Nomis</w:t>
       </w:r>
       <w:r>
         <w:rPr>
@@ -168,16 +175,7 @@
         <w:footnoteReference w:id="2"/>
       </w:r>
       <w:r>
-        <w:t>, a service provi</w:t>
-      </w:r>
-      <w:r>
-        <w:t>ded by the Office for National S</w:t>
-      </w:r>
-      <w:r>
-        <w:t xml:space="preserve">tatistics. </w:t>
-      </w:r>
-      <w:r>
-        <w:t xml:space="preserve">This data consisted of the </w:t>
+        <w:t xml:space="preserve">, a service provided by the Office for National Statistics. This data consisted of the </w:t>
       </w:r>
       <w:r>
         <w:t xml:space="preserve">monthly </w:t>
@@ -258,7 +256,7 @@
                     </pic:cNvPicPr>
                   </pic:nvPicPr>
                   <pic:blipFill>
-                    <a:blip r:embed="rId7">
+                    <a:blip r:embed="rId8">
                       <a:extLst>
                         <a:ext uri="{28A0092B-C50C-407E-A947-70E740481C1C}">
                           <a14:useLocalDpi xmlns:a14="http://schemas.microsoft.com/office/drawing/2010/main" val="0"/>
@@ -297,14 +295,27 @@
       <w:r>
         <w:t xml:space="preserve">Figure </w:t>
       </w:r>
-      <w:fldSimple w:instr=" SEQ Figure \* ARABIC ">
-        <w:r>
-          <w:rPr>
-            <w:noProof/>
-          </w:rPr>
-          <w:t>2</w:t>
-        </w:r>
-      </w:fldSimple>
+      <w:r>
+        <w:fldChar w:fldCharType="begin"/>
+      </w:r>
+      <w:r>
+        <w:instrText xml:space="preserve"> SEQ Figure \* ARABIC </w:instrText>
+      </w:r>
+      <w:r>
+        <w:fldChar w:fldCharType="separate"/>
+      </w:r>
+      <w:r>
+        <w:rPr>
+          <w:noProof/>
+        </w:rPr>
+        <w:t>2</w:t>
+      </w:r>
+      <w:r>
+        <w:rPr>
+          <w:noProof/>
+        </w:rPr>
+        <w:fldChar w:fldCharType="end"/>
+      </w:r>
       <w:r>
         <w:t xml:space="preserve"> </w:t>
       </w:r>
@@ -332,6 +343,9 @@
         <w:keepNext/>
       </w:pPr>
       <w:r>
+        <w:rPr>
+          <w:noProof/>
+        </w:rPr>
         <w:drawing>
           <wp:inline distT="0" distB="0" distL="0" distR="0" wp14:anchorId="33392212" wp14:editId="31DCE242">
             <wp:extent cx="5192144" cy="3368243"/>
@@ -350,7 +364,7 @@
                     </pic:cNvPicPr>
                   </pic:nvPicPr>
                   <pic:blipFill>
-                    <a:blip r:embed="rId8">
+                    <a:blip r:embed="rId9">
                       <a:extLst>
                         <a:ext uri="{28A0092B-C50C-407E-A947-70E740481C1C}">
                           <a14:useLocalDpi xmlns:a14="http://schemas.microsoft.com/office/drawing/2010/main" val="0"/>
@@ -384,14 +398,27 @@
       <w:r>
         <w:t xml:space="preserve">Figure </w:t>
       </w:r>
-      <w:fldSimple w:instr=" SEQ Figure \* ARABIC ">
-        <w:r>
-          <w:rPr>
-            <w:noProof/>
-          </w:rPr>
-          <w:t>3</w:t>
-        </w:r>
-      </w:fldSimple>
+      <w:r>
+        <w:fldChar w:fldCharType="begin"/>
+      </w:r>
+      <w:r>
+        <w:instrText xml:space="preserve"> SEQ Figure \* ARABIC </w:instrText>
+      </w:r>
+      <w:r>
+        <w:fldChar w:fldCharType="separate"/>
+      </w:r>
+      <w:r>
+        <w:rPr>
+          <w:noProof/>
+        </w:rPr>
+        <w:t>3</w:t>
+      </w:r>
+      <w:r>
+        <w:rPr>
+          <w:noProof/>
+        </w:rPr>
+        <w:fldChar w:fldCharType="end"/>
+      </w:r>
       <w:r>
         <w:t xml:space="preserve"> –Unemployment rate by year. There was a significant downward trend in unemployment over the years we looked at </w:t>
       </w:r>
@@ -428,7 +455,11 @@
         <w:t xml:space="preserve"> system</w:t>
       </w:r>
       <w:r>
-        <w:t>, so that we would be able to create visualizations over a world map background. We decided to use WGS 84, “the standard U.S. Department of Defense definition of a global reference system for geospatial information and the reference system for the Global Positioning System</w:t>
+        <w:t xml:space="preserve">, so that we would be able to create visualizations over a world map background. We decided to use WGS </w:t>
+      </w:r>
+      <w:r>
+        <w:lastRenderedPageBreak/>
+        <w:t>84, “the standard U.S. Department of Defense definition of a global reference system for geospatial information and the reference system for the Global Positioning System</w:t>
       </w:r>
       <w:r>
         <w:t>.</w:t>
@@ -454,10 +485,26 @@
         <w:t xml:space="preserve">We used PySpark and SparkSQL to aggregate the crime data up to the LAD level. </w:t>
       </w:r>
       <w:r>
-        <w:t xml:space="preserve">First, to avoid the small files problem, we collapsed all 6000 tables in the crime dataset into a single 6.6gb table. </w:t>
-      </w:r>
-      <w:r>
-        <w:t xml:space="preserve">*Something about how John’s first program cleaned the data and merged in crosswalk*. At this point in our project we discovered something interesting about how Spark interacts with Amazon’s Elastic MapReduce software; when we ran our cleaning program in Spark 1.6.0 on EMR 4.3, </w:t>
+        <w:t>First, to avoid the small files problem, we collapsed all 6000 tables in the crime dataset into a single 6.6gb table.</w:t>
+      </w:r>
+      <w:r>
+        <w:t xml:space="preserve">  After that we cleaned the data as best as we cou</w:t>
+      </w:r>
+      <w:r>
+        <w:t>ld.  In particular, we removed duplicate crime IDs by month, favoring records with more information, expecting that they were perhaps put in multiple times by accident.  We also removed all records that were missing their location information or appeared as complete duplicates</w:t>
+      </w:r>
+      <w:r>
+        <w:t xml:space="preserve">. </w:t>
+      </w:r>
+    </w:p>
+    <w:p>
+      <w:pPr>
+        <w:ind w:firstLine="720"/>
+      </w:pPr>
+      <w:bookmarkStart w:id="0" w:name="_GoBack"/>
+      <w:bookmarkEnd w:id="0"/>
+      <w:r>
+        <w:t xml:space="preserve">At this point in our project we discovered something interesting about how Spark interacts with Amazon’s Elastic MapReduce software; when we ran our cleaning program in Spark 1.6.0 on EMR 4.3, </w:t>
       </w:r>
       <w:r>
         <w:t xml:space="preserve">the cores in our clusters were not being utilized effectively (Figure 4). However, when we ran it in the same version of Spark on EMR 4.4, the work was parceled out much more efficiently (Figure 5), and as a result the program’s run-time was cut nearly in half. </w:t>
@@ -474,6 +521,9 @@
         <w:keepNext/>
       </w:pPr>
       <w:r>
+        <w:rPr>
+          <w:noProof/>
+        </w:rPr>
         <w:drawing>
           <wp:inline distT="0" distB="0" distL="0" distR="0" wp14:anchorId="764E74C7" wp14:editId="1F6D8DE4">
             <wp:extent cx="5880735" cy="2297430"/>
@@ -492,7 +542,7 @@
                     </pic:cNvPicPr>
                   </pic:nvPicPr>
                   <pic:blipFill>
-                    <a:blip r:embed="rId9" cstate="print">
+                    <a:blip r:embed="rId10" cstate="print">
                       <a:extLst>
                         <a:ext uri="{28A0092B-C50C-407E-A947-70E740481C1C}">
                           <a14:useLocalDpi xmlns:a14="http://schemas.microsoft.com/office/drawing/2010/main" val="0"/>
@@ -526,14 +576,27 @@
       <w:r>
         <w:t xml:space="preserve">Figure </w:t>
       </w:r>
-      <w:fldSimple w:instr=" SEQ Figure \* ARABIC ">
-        <w:r>
-          <w:rPr>
-            <w:noProof/>
-          </w:rPr>
-          <w:t>4</w:t>
-        </w:r>
-      </w:fldSimple>
+      <w:r>
+        <w:fldChar w:fldCharType="begin"/>
+      </w:r>
+      <w:r>
+        <w:instrText xml:space="preserve"> SEQ Figure \* ARABIC </w:instrText>
+      </w:r>
+      <w:r>
+        <w:fldChar w:fldCharType="separate"/>
+      </w:r>
+      <w:r>
+        <w:rPr>
+          <w:noProof/>
+        </w:rPr>
+        <w:t>4</w:t>
+      </w:r>
+      <w:r>
+        <w:rPr>
+          <w:noProof/>
+        </w:rPr>
+        <w:fldChar w:fldCharType="end"/>
+      </w:r>
       <w:r>
         <w:t xml:space="preserve"> –EMR 4.3, Spark 1.6.0. Most of the time, most notes are not even 50% utilized. The master node is not pictured here.</w:t>
       </w:r>
@@ -577,8 +640,6 @@
         </w:rPr>
         <w:t xml:space="preserve"> S3</w:t>
       </w:r>
-      <w:bookmarkStart w:id="0" w:name="_GoBack"/>
-      <w:bookmarkEnd w:id="0"/>
       <w:r>
         <w:rPr>
           <w:bCs/>
@@ -594,6 +655,10 @@
         <w:keepNext/>
       </w:pPr>
       <w:r>
+        <w:rPr>
+          <w:noProof/>
+        </w:rPr>
+        <w:lastRenderedPageBreak/>
         <w:drawing>
           <wp:inline distT="0" distB="0" distL="0" distR="0" wp14:anchorId="031FC760" wp14:editId="6C316E63">
             <wp:extent cx="5371339" cy="2719527"/>
@@ -612,7 +677,7 @@
                     </pic:cNvPicPr>
                   </pic:nvPicPr>
                   <pic:blipFill>
-                    <a:blip r:embed="rId10">
+                    <a:blip r:embed="rId11">
                       <a:extLst>
                         <a:ext uri="{28A0092B-C50C-407E-A947-70E740481C1C}">
                           <a14:useLocalDpi xmlns:a14="http://schemas.microsoft.com/office/drawing/2010/main" val="0"/>
@@ -646,22 +711,29 @@
       <w:r>
         <w:t xml:space="preserve">Figure </w:t>
       </w:r>
-      <w:fldSimple w:instr=" SEQ Figure \* ARABIC ">
-        <w:r>
-          <w:rPr>
-            <w:noProof/>
-          </w:rPr>
-          <w:t>5</w:t>
-        </w:r>
-      </w:fldSimple>
-      <w:r>
-        <w:t xml:space="preserve"> - EMR 4.4</w:t>
-      </w:r>
-      <w:r>
-        <w:t>, Spark 1.6.0.</w:t>
-      </w:r>
-      <w:r>
-        <w:t xml:space="preserve"> </w:t>
+      <w:r>
+        <w:fldChar w:fldCharType="begin"/>
+      </w:r>
+      <w:r>
+        <w:instrText xml:space="preserve"> SEQ Figure \* ARABIC </w:instrText>
+      </w:r>
+      <w:r>
+        <w:fldChar w:fldCharType="separate"/>
+      </w:r>
+      <w:r>
+        <w:rPr>
+          <w:noProof/>
+        </w:rPr>
+        <w:t>5</w:t>
+      </w:r>
+      <w:r>
+        <w:rPr>
+          <w:noProof/>
+        </w:rPr>
+        <w:fldChar w:fldCharType="end"/>
+      </w:r>
+      <w:r>
+        <w:t xml:space="preserve"> - EMR 4.4, Spark 1.6.0. </w:t>
       </w:r>
       <w:r>
         <w:t>Most</w:t>
@@ -695,7 +767,7 @@
 </file>
 
 <file path=word/endnotes.xml><?xml version="1.0" encoding="utf-8"?>
-<w:endnotes xmlns:wpc="http://schemas.microsoft.com/office/word/2010/wordprocessingCanvas" xmlns:mo="http://schemas.microsoft.com/office/mac/office/2008/main" xmlns:mc="http://schemas.openxmlformats.org/markup-compatibility/2006" xmlns:mv="urn:schemas-microsoft-com:mac:vml" xmlns:o="urn:schemas-microsoft-com:office:office" xmlns:r="http://schemas.openxmlformats.org/officeDocument/2006/relationships" xmlns:m="http://schemas.openxmlformats.org/officeDocument/2006/math" xmlns:v="urn:schemas-microsoft-com:vml" xmlns:wp14="http://schemas.microsoft.com/office/word/2010/wordprocessingDrawing" xmlns:wp="http://schemas.openxmlformats.org/drawingml/2006/wordprocessingDrawing" xmlns:w10="urn:schemas-microsoft-com:office:word" xmlns:w="http://schemas.openxmlformats.org/wordprocessingml/2006/main" xmlns:w14="http://schemas.microsoft.com/office/word/2010/wordml" xmlns:w15="http://schemas.microsoft.com/office/word/2012/wordml" xmlns:wpg="http://schemas.microsoft.com/office/word/2010/wordprocessingGroup" xmlns:wpi="http://schemas.microsoft.com/office/word/2010/wordprocessingInk" xmlns:wne="http://schemas.microsoft.com/office/word/2006/wordml" xmlns:wps="http://schemas.microsoft.com/office/word/2010/wordprocessingShape" mc:Ignorable="w14 w15 wp14">
+<w:endnotes xmlns:wpc="http://schemas.microsoft.com/office/word/2010/wordprocessingCanvas" xmlns:mc="http://schemas.openxmlformats.org/markup-compatibility/2006" xmlns:o="urn:schemas-microsoft-com:office:office" xmlns:r="http://schemas.openxmlformats.org/officeDocument/2006/relationships" xmlns:m="http://schemas.openxmlformats.org/officeDocument/2006/math" xmlns:v="urn:schemas-microsoft-com:vml" xmlns:wp14="http://schemas.microsoft.com/office/word/2010/wordprocessingDrawing" xmlns:wp="http://schemas.openxmlformats.org/drawingml/2006/wordprocessingDrawing" xmlns:w10="urn:schemas-microsoft-com:office:word" xmlns:w="http://schemas.openxmlformats.org/wordprocessingml/2006/main" xmlns:w14="http://schemas.microsoft.com/office/word/2010/wordml" xmlns:wpg="http://schemas.microsoft.com/office/word/2010/wordprocessingGroup" xmlns:wpi="http://schemas.microsoft.com/office/word/2010/wordprocessingInk" xmlns:wne="http://schemas.microsoft.com/office/word/2006/wordml" xmlns:wps="http://schemas.microsoft.com/office/word/2010/wordprocessingShape" mc:Ignorable="w14 wp14">
   <w:endnote w:type="separator" w:id="-1">
     <w:p>
       <w:r>
@@ -714,7 +786,7 @@
 </file>
 
 <file path=word/footnotes.xml><?xml version="1.0" encoding="utf-8"?>
-<w:footnotes xmlns:wpc="http://schemas.microsoft.com/office/word/2010/wordprocessingCanvas" xmlns:mo="http://schemas.microsoft.com/office/mac/office/2008/main" xmlns:mc="http://schemas.openxmlformats.org/markup-compatibility/2006" xmlns:mv="urn:schemas-microsoft-com:mac:vml" xmlns:o="urn:schemas-microsoft-com:office:office" xmlns:r="http://schemas.openxmlformats.org/officeDocument/2006/relationships" xmlns:m="http://schemas.openxmlformats.org/officeDocument/2006/math" xmlns:v="urn:schemas-microsoft-com:vml" xmlns:wp14="http://schemas.microsoft.com/office/word/2010/wordprocessingDrawing" xmlns:wp="http://schemas.openxmlformats.org/drawingml/2006/wordprocessingDrawing" xmlns:w10="urn:schemas-microsoft-com:office:word" xmlns:w="http://schemas.openxmlformats.org/wordprocessingml/2006/main" xmlns:w14="http://schemas.microsoft.com/office/word/2010/wordml" xmlns:w15="http://schemas.microsoft.com/office/word/2012/wordml" xmlns:wpg="http://schemas.microsoft.com/office/word/2010/wordprocessingGroup" xmlns:wpi="http://schemas.microsoft.com/office/word/2010/wordprocessingInk" xmlns:wne="http://schemas.microsoft.com/office/word/2006/wordml" xmlns:wps="http://schemas.microsoft.com/office/word/2010/wordprocessingShape" mc:Ignorable="w14 w15 wp14">
+<w:footnotes xmlns:wpc="http://schemas.microsoft.com/office/word/2010/wordprocessingCanvas" xmlns:mc="http://schemas.openxmlformats.org/markup-compatibility/2006" xmlns:o="urn:schemas-microsoft-com:office:office" xmlns:r="http://schemas.openxmlformats.org/officeDocument/2006/relationships" xmlns:m="http://schemas.openxmlformats.org/officeDocument/2006/math" xmlns:v="urn:schemas-microsoft-com:vml" xmlns:wp14="http://schemas.microsoft.com/office/word/2010/wordprocessingDrawing" xmlns:wp="http://schemas.openxmlformats.org/drawingml/2006/wordprocessingDrawing" xmlns:w10="urn:schemas-microsoft-com:office:word" xmlns:w="http://schemas.openxmlformats.org/wordprocessingml/2006/main" xmlns:w14="http://schemas.microsoft.com/office/word/2010/wordml" xmlns:wpg="http://schemas.microsoft.com/office/word/2010/wordprocessingGroup" xmlns:wpi="http://schemas.microsoft.com/office/word/2010/wordprocessingInk" xmlns:wne="http://schemas.microsoft.com/office/word/2006/wordml" xmlns:wps="http://schemas.microsoft.com/office/word/2010/wordprocessingShape" mc:Ignorable="w14 wp14">
   <w:footnote w:type="separator" w:id="-1">
     <w:p>
       <w:r>
@@ -906,15 +978,7 @@
           <w:sz w:val="20"/>
           <w:szCs w:val="20"/>
         </w:rPr>
-        <w:t>Web. 10 Apr. 2016.</w:t>
-      </w:r>
-      <w:r>
-        <w:rPr>
-          <w:rFonts w:ascii="Calibri" w:hAnsi="Calibri"/>
-          <w:sz w:val="20"/>
-          <w:szCs w:val="20"/>
-        </w:rPr>
-        <w:t xml:space="preserve"> &lt;http://www.unoosa.org/pdf/icg/2012/template/WGS_84.pdf&gt;.</w:t>
+        <w:t>Web. 10 Apr. 2016. &lt;http://www.unoosa.org/pdf/icg/2012/template/WGS_84.pdf&gt;.</w:t>
       </w:r>
     </w:p>
     <w:p>
@@ -940,7 +1004,7 @@
 </file>
 
 <file path=word/styles.xml><?xml version="1.0" encoding="utf-8"?>
-<w:styles xmlns:mc="http://schemas.openxmlformats.org/markup-compatibility/2006" xmlns:r="http://schemas.openxmlformats.org/officeDocument/2006/relationships" xmlns:w="http://schemas.openxmlformats.org/wordprocessingml/2006/main" xmlns:w14="http://schemas.microsoft.com/office/word/2010/wordml" xmlns:w15="http://schemas.microsoft.com/office/word/2012/wordml" mc:Ignorable="w14 w15">
+<w:styles xmlns:mc="http://schemas.openxmlformats.org/markup-compatibility/2006" xmlns:r="http://schemas.openxmlformats.org/officeDocument/2006/relationships" xmlns:w="http://schemas.openxmlformats.org/wordprocessingml/2006/main" xmlns:w14="http://schemas.microsoft.com/office/word/2010/wordml" mc:Ignorable="w14">
   <w:docDefaults>
     <w:rPrDefault>
       <w:rPr>
@@ -952,387 +1016,144 @@
     </w:rPrDefault>
     <w:pPrDefault/>
   </w:docDefaults>
-  <w:latentStyles w:defLockedState="0" w:defUIPriority="99" w:defSemiHidden="0" w:defUnhideWhenUsed="0" w:defQFormat="0" w:count="380">
-    <w:lsdException w:name="Normal" w:uiPriority="0" w:qFormat="1"/>
-    <w:lsdException w:name="heading 1" w:uiPriority="9" w:qFormat="1"/>
-    <w:lsdException w:name="heading 2" w:semiHidden="1" w:uiPriority="9" w:unhideWhenUsed="1" w:qFormat="1"/>
-    <w:lsdException w:name="heading 3" w:semiHidden="1" w:uiPriority="9" w:unhideWhenUsed="1" w:qFormat="1"/>
-    <w:lsdException w:name="heading 4" w:semiHidden="1" w:uiPriority="9" w:unhideWhenUsed="1" w:qFormat="1"/>
-    <w:lsdException w:name="heading 5" w:semiHidden="1" w:uiPriority="9" w:unhideWhenUsed="1" w:qFormat="1"/>
-    <w:lsdException w:name="heading 6" w:semiHidden="1" w:uiPriority="9" w:unhideWhenUsed="1" w:qFormat="1"/>
-    <w:lsdException w:name="heading 7" w:semiHidden="1" w:uiPriority="9" w:unhideWhenUsed="1" w:qFormat="1"/>
-    <w:lsdException w:name="heading 8" w:semiHidden="1" w:uiPriority="9" w:unhideWhenUsed="1" w:qFormat="1"/>
-    <w:lsdException w:name="heading 9" w:semiHidden="1" w:uiPriority="9" w:unhideWhenUsed="1" w:qFormat="1"/>
-    <w:lsdException w:name="index 1" w:semiHidden="1" w:unhideWhenUsed="1"/>
-    <w:lsdException w:name="index 2" w:semiHidden="1" w:unhideWhenUsed="1"/>
-    <w:lsdException w:name="index 3" w:semiHidden="1" w:unhideWhenUsed="1"/>
-    <w:lsdException w:name="index 4" w:semiHidden="1" w:unhideWhenUsed="1"/>
-    <w:lsdException w:name="index 5" w:semiHidden="1" w:unhideWhenUsed="1"/>
-    <w:lsdException w:name="index 6" w:semiHidden="1" w:unhideWhenUsed="1"/>
-    <w:lsdException w:name="index 7" w:semiHidden="1" w:unhideWhenUsed="1"/>
-    <w:lsdException w:name="index 8" w:semiHidden="1" w:unhideWhenUsed="1"/>
-    <w:lsdException w:name="index 9" w:semiHidden="1" w:unhideWhenUsed="1"/>
-    <w:lsdException w:name="toc 1" w:semiHidden="1" w:uiPriority="39" w:unhideWhenUsed="1"/>
-    <w:lsdException w:name="toc 2" w:semiHidden="1" w:uiPriority="39" w:unhideWhenUsed="1"/>
-    <w:lsdException w:name="toc 3" w:semiHidden="1" w:uiPriority="39" w:unhideWhenUsed="1"/>
-    <w:lsdException w:name="toc 4" w:semiHidden="1" w:uiPriority="39" w:unhideWhenUsed="1"/>
-    <w:lsdException w:name="toc 5" w:semiHidden="1" w:uiPriority="39" w:unhideWhenUsed="1"/>
-    <w:lsdException w:name="toc 6" w:semiHidden="1" w:uiPriority="39" w:unhideWhenUsed="1"/>
-    <w:lsdException w:name="toc 7" w:semiHidden="1" w:uiPriority="39" w:unhideWhenUsed="1"/>
-    <w:lsdException w:name="toc 8" w:semiHidden="1" w:uiPriority="39" w:unhideWhenUsed="1"/>
-    <w:lsdException w:name="toc 9" w:semiHidden="1" w:uiPriority="39" w:unhideWhenUsed="1"/>
-    <w:lsdException w:name="Normal Indent" w:semiHidden="1" w:unhideWhenUsed="1"/>
-    <w:lsdException w:name="footnote text" w:semiHidden="1" w:unhideWhenUsed="1"/>
-    <w:lsdException w:name="annotation text" w:semiHidden="1" w:unhideWhenUsed="1"/>
-    <w:lsdException w:name="header" w:semiHidden="1" w:unhideWhenUsed="1"/>
-    <w:lsdException w:name="footer" w:semiHidden="1" w:unhideWhenUsed="1"/>
-    <w:lsdException w:name="index heading" w:semiHidden="1" w:unhideWhenUsed="1"/>
-    <w:lsdException w:name="caption" w:semiHidden="1" w:uiPriority="35" w:unhideWhenUsed="1" w:qFormat="1"/>
-    <w:lsdException w:name="table of figures" w:semiHidden="1" w:unhideWhenUsed="1"/>
-    <w:lsdException w:name="envelope address" w:semiHidden="1" w:unhideWhenUsed="1"/>
-    <w:lsdException w:name="envelope return" w:semiHidden="1" w:unhideWhenUsed="1"/>
-    <w:lsdException w:name="footnote reference" w:semiHidden="1" w:unhideWhenUsed="1"/>
-    <w:lsdException w:name="annotation reference" w:semiHidden="1" w:unhideWhenUsed="1"/>
-    <w:lsdException w:name="line number" w:semiHidden="1" w:unhideWhenUsed="1"/>
-    <w:lsdException w:name="page number" w:semiHidden="1" w:unhideWhenUsed="1"/>
-    <w:lsdException w:name="endnote reference" w:semiHidden="1" w:unhideWhenUsed="1"/>
-    <w:lsdException w:name="endnote text" w:semiHidden="1" w:unhideWhenUsed="1"/>
-    <w:lsdException w:name="table of authorities" w:semiHidden="1" w:unhideWhenUsed="1"/>
-    <w:lsdException w:name="macro" w:semiHidden="1" w:unhideWhenUsed="1"/>
-    <w:lsdException w:name="toa heading" w:semiHidden="1" w:unhideWhenUsed="1"/>
-    <w:lsdException w:name="List" w:semiHidden="1" w:unhideWhenUsed="1"/>
-    <w:lsdException w:name="List Bullet" w:semiHidden="1" w:unhideWhenUsed="1"/>
-    <w:lsdException w:name="List Number" w:semiHidden="1" w:unhideWhenUsed="1"/>
-    <w:lsdException w:name="List 2" w:semiHidden="1" w:unhideWhenUsed="1"/>
-    <w:lsdException w:name="List 3" w:semiHidden="1" w:unhideWhenUsed="1"/>
-    <w:lsdException w:name="List 4" w:semiHidden="1" w:unhideWhenUsed="1"/>
-    <w:lsdException w:name="List 5" w:semiHidden="1" w:unhideWhenUsed="1"/>
-    <w:lsdException w:name="List Bullet 2" w:semiHidden="1" w:unhideWhenUsed="1"/>
-    <w:lsdException w:name="List Bullet 3" w:semiHidden="1" w:unhideWhenUsed="1"/>
-    <w:lsdException w:name="List Bullet 4" w:semiHidden="1" w:unhideWhenUsed="1"/>
-    <w:lsdException w:name="List Bullet 5" w:semiHidden="1" w:unhideWhenUsed="1"/>
-    <w:lsdException w:name="List Number 2" w:semiHidden="1" w:unhideWhenUsed="1"/>
-    <w:lsdException w:name="List Number 3" w:semiHidden="1" w:unhideWhenUsed="1"/>
-    <w:lsdException w:name="List Number 4" w:semiHidden="1" w:unhideWhenUsed="1"/>
-    <w:lsdException w:name="List Number 5" w:semiHidden="1" w:unhideWhenUsed="1"/>
-    <w:lsdException w:name="Title" w:uiPriority="10" w:qFormat="1"/>
-    <w:lsdException w:name="Closing" w:semiHidden="1" w:unhideWhenUsed="1"/>
-    <w:lsdException w:name="Signature" w:semiHidden="1" w:unhideWhenUsed="1"/>
-    <w:lsdException w:name="Default Paragraph Font" w:semiHidden="1" w:uiPriority="1" w:unhideWhenUsed="1"/>
-    <w:lsdException w:name="Body Text" w:semiHidden="1" w:unhideWhenUsed="1"/>
-    <w:lsdException w:name="Body Text Indent" w:semiHidden="1" w:unhideWhenUsed="1"/>
-    <w:lsdException w:name="List Continue" w:semiHidden="1" w:unhideWhenUsed="1"/>
-    <w:lsdException w:name="List Continue 2" w:semiHidden="1" w:unhideWhenUsed="1"/>
-    <w:lsdException w:name="List Continue 3" w:semiHidden="1" w:unhideWhenUsed="1"/>
-    <w:lsdException w:name="List Continue 4" w:semiHidden="1" w:unhideWhenUsed="1"/>
-    <w:lsdException w:name="List Continue 5" w:semiHidden="1" w:unhideWhenUsed="1"/>
-    <w:lsdException w:name="Message Header" w:semiHidden="1" w:unhideWhenUsed="1"/>
-    <w:lsdException w:name="Subtitle" w:uiPriority="11" w:qFormat="1"/>
-    <w:lsdException w:name="Salutation" w:semiHidden="1" w:unhideWhenUsed="1"/>
-    <w:lsdException w:name="Date" w:semiHidden="1" w:unhideWhenUsed="1"/>
-    <w:lsdException w:name="Body Text First Indent" w:semiHidden="1" w:unhideWhenUsed="1"/>
-    <w:lsdException w:name="Body Text First Indent 2" w:semiHidden="1" w:unhideWhenUsed="1"/>
-    <w:lsdException w:name="Note Heading" w:semiHidden="1" w:unhideWhenUsed="1"/>
-    <w:lsdException w:name="Body Text 2" w:semiHidden="1" w:unhideWhenUsed="1"/>
-    <w:lsdException w:name="Body Text 3" w:semiHidden="1" w:unhideWhenUsed="1"/>
-    <w:lsdException w:name="Body Text Indent 2" w:semiHidden="1" w:unhideWhenUsed="1"/>
-    <w:lsdException w:name="Body Text Indent 3" w:semiHidden="1" w:unhideWhenUsed="1"/>
-    <w:lsdException w:name="Block Text" w:semiHidden="1" w:unhideWhenUsed="1"/>
-    <w:lsdException w:name="Hyperlink" w:semiHidden="1" w:unhideWhenUsed="1"/>
-    <w:lsdException w:name="FollowedHyperlink" w:semiHidden="1" w:unhideWhenUsed="1"/>
-    <w:lsdException w:name="Strong" w:uiPriority="22" w:qFormat="1"/>
-    <w:lsdException w:name="Emphasis" w:uiPriority="20" w:qFormat="1"/>
-    <w:lsdException w:name="Document Map" w:semiHidden="1" w:unhideWhenUsed="1"/>
-    <w:lsdException w:name="Plain Text" w:semiHidden="1" w:unhideWhenUsed="1"/>
-    <w:lsdException w:name="E-mail Signature" w:semiHidden="1" w:unhideWhenUsed="1"/>
-    <w:lsdException w:name="HTML Top of Form" w:semiHidden="1" w:unhideWhenUsed="1"/>
-    <w:lsdException w:name="HTML Bottom of Form" w:semiHidden="1" w:unhideWhenUsed="1"/>
-    <w:lsdException w:name="Normal (Web)" w:semiHidden="1" w:unhideWhenUsed="1"/>
-    <w:lsdException w:name="HTML Acronym" w:semiHidden="1" w:unhideWhenUsed="1"/>
-    <w:lsdException w:name="HTML Address" w:semiHidden="1" w:unhideWhenUsed="1"/>
-    <w:lsdException w:name="HTML Cite" w:semiHidden="1" w:unhideWhenUsed="1"/>
-    <w:lsdException w:name="HTML Code" w:semiHidden="1" w:unhideWhenUsed="1"/>
-    <w:lsdException w:name="HTML Definition" w:semiHidden="1" w:unhideWhenUsed="1"/>
-    <w:lsdException w:name="HTML Keyboard" w:semiHidden="1" w:unhideWhenUsed="1"/>
-    <w:lsdException w:name="HTML Preformatted" w:semiHidden="1" w:unhideWhenUsed="1"/>
-    <w:lsdException w:name="HTML Sample" w:semiHidden="1" w:unhideWhenUsed="1"/>
-    <w:lsdException w:name="HTML Typewriter" w:semiHidden="1" w:unhideWhenUsed="1"/>
-    <w:lsdException w:name="HTML Variable" w:semiHidden="1" w:unhideWhenUsed="1"/>
-    <w:lsdException w:name="Normal Table" w:semiHidden="1" w:unhideWhenUsed="1"/>
-    <w:lsdException w:name="annotation subject" w:semiHidden="1" w:unhideWhenUsed="1"/>
-    <w:lsdException w:name="No List" w:semiHidden="1" w:unhideWhenUsed="1"/>
-    <w:lsdException w:name="Outline List 1" w:semiHidden="1" w:unhideWhenUsed="1"/>
-    <w:lsdException w:name="Outline List 2" w:semiHidden="1" w:unhideWhenUsed="1"/>
-    <w:lsdException w:name="Outline List 3" w:semiHidden="1" w:unhideWhenUsed="1"/>
-    <w:lsdException w:name="Table Simple 1" w:semiHidden="1" w:unhideWhenUsed="1"/>
-    <w:lsdException w:name="Table Simple 2" w:semiHidden="1" w:unhideWhenUsed="1"/>
-    <w:lsdException w:name="Table Simple 3" w:semiHidden="1" w:unhideWhenUsed="1"/>
-    <w:lsdException w:name="Table Classic 1" w:semiHidden="1" w:unhideWhenUsed="1"/>
-    <w:lsdException w:name="Table Classic 2" w:semiHidden="1" w:unhideWhenUsed="1"/>
-    <w:lsdException w:name="Table Classic 3" w:semiHidden="1" w:unhideWhenUsed="1"/>
-    <w:lsdException w:name="Table Classic 4" w:semiHidden="1" w:unhideWhenUsed="1"/>
-    <w:lsdException w:name="Table Colorful 1" w:semiHidden="1" w:unhideWhenUsed="1"/>
-    <w:lsdException w:name="Table Colorful 2" w:semiHidden="1" w:unhideWhenUsed="1"/>
-    <w:lsdException w:name="Table Colorful 3" w:semiHidden="1" w:unhideWhenUsed="1"/>
-    <w:lsdException w:name="Table Columns 1" w:semiHidden="1" w:unhideWhenUsed="1"/>
-    <w:lsdException w:name="Table Columns 2" w:semiHidden="1" w:unhideWhenUsed="1"/>
-    <w:lsdException w:name="Table Columns 3" w:semiHidden="1" w:unhideWhenUsed="1"/>
-    <w:lsdException w:name="Table Columns 4" w:semiHidden="1" w:unhideWhenUsed="1"/>
-    <w:lsdException w:name="Table Columns 5" w:semiHidden="1" w:unhideWhenUsed="1"/>
-    <w:lsdException w:name="Table Grid 1" w:semiHidden="1" w:unhideWhenUsed="1"/>
-    <w:lsdException w:name="Table Grid 2" w:semiHidden="1" w:unhideWhenUsed="1"/>
-    <w:lsdException w:name="Table Grid 3" w:semiHidden="1" w:unhideWhenUsed="1"/>
-    <w:lsdException w:name="Table Grid 4" w:semiHidden="1" w:unhideWhenUsed="1"/>
-    <w:lsdException w:name="Table Grid 5" w:semiHidden="1" w:unhideWhenUsed="1"/>
-    <w:lsdException w:name="Table Grid 6" w:semiHidden="1" w:unhideWhenUsed="1"/>
-    <w:lsdException w:name="Table Grid 7" w:semiHidden="1" w:unhideWhenUsed="1"/>
-    <w:lsdException w:name="Table Grid 8" w:semiHidden="1" w:unhideWhenUsed="1"/>
-    <w:lsdException w:name="Table List 1" w:semiHidden="1" w:unhideWhenUsed="1"/>
-    <w:lsdException w:name="Table List 2" w:semiHidden="1" w:unhideWhenUsed="1"/>
-    <w:lsdException w:name="Table List 3" w:semiHidden="1" w:unhideWhenUsed="1"/>
-    <w:lsdException w:name="Table List 4" w:semiHidden="1" w:unhideWhenUsed="1"/>
-    <w:lsdException w:name="Table List 5" w:semiHidden="1" w:unhideWhenUsed="1"/>
-    <w:lsdException w:name="Table List 6" w:semiHidden="1" w:unhideWhenUsed="1"/>
-    <w:lsdException w:name="Table List 7" w:semiHidden="1" w:unhideWhenUsed="1"/>
-    <w:lsdException w:name="Table List 8" w:semiHidden="1" w:unhideWhenUsed="1"/>
-    <w:lsdException w:name="Table 3D effects 1" w:semiHidden="1" w:unhideWhenUsed="1"/>
-    <w:lsdException w:name="Table 3D effects 2" w:semiHidden="1" w:unhideWhenUsed="1"/>
-    <w:lsdException w:name="Table 3D effects 3" w:semiHidden="1" w:unhideWhenUsed="1"/>
-    <w:lsdException w:name="Table Contemporary" w:semiHidden="1" w:unhideWhenUsed="1"/>
-    <w:lsdException w:name="Table Elegant" w:semiHidden="1" w:unhideWhenUsed="1"/>
-    <w:lsdException w:name="Table Professional" w:semiHidden="1" w:unhideWhenUsed="1"/>
-    <w:lsdException w:name="Table Subtle 1" w:semiHidden="1" w:unhideWhenUsed="1"/>
-    <w:lsdException w:name="Table Subtle 2" w:semiHidden="1" w:unhideWhenUsed="1"/>
-    <w:lsdException w:name="Table Web 1" w:semiHidden="1" w:unhideWhenUsed="1"/>
-    <w:lsdException w:name="Table Web 2" w:semiHidden="1" w:unhideWhenUsed="1"/>
-    <w:lsdException w:name="Table Web 3" w:semiHidden="1" w:unhideWhenUsed="1"/>
-    <w:lsdException w:name="Balloon Text" w:semiHidden="1" w:unhideWhenUsed="1"/>
-    <w:lsdException w:name="Table Grid" w:uiPriority="39"/>
-    <w:lsdException w:name="Table Theme" w:semiHidden="1" w:unhideWhenUsed="1"/>
-    <w:lsdException w:name="Note Level 1" w:semiHidden="1" w:unhideWhenUsed="1"/>
-    <w:lsdException w:name="Note Level 2" w:semiHidden="1" w:unhideWhenUsed="1"/>
-    <w:lsdException w:name="Note Level 3" w:semiHidden="1" w:unhideWhenUsed="1"/>
-    <w:lsdException w:name="Note Level 4" w:semiHidden="1" w:unhideWhenUsed="1"/>
-    <w:lsdException w:name="Note Level 5" w:semiHidden="1" w:unhideWhenUsed="1"/>
-    <w:lsdException w:name="Note Level 6" w:semiHidden="1" w:unhideWhenUsed="1"/>
-    <w:lsdException w:name="Note Level 7" w:semiHidden="1" w:unhideWhenUsed="1"/>
-    <w:lsdException w:name="Note Level 8" w:semiHidden="1" w:unhideWhenUsed="1"/>
-    <w:lsdException w:name="Note Level 9" w:semiHidden="1" w:unhideWhenUsed="1"/>
-    <w:lsdException w:name="Placeholder Text" w:semiHidden="1"/>
-    <w:lsdException w:name="No Spacing" w:uiPriority="1" w:qFormat="1"/>
-    <w:lsdException w:name="Light Shading" w:uiPriority="60"/>
-    <w:lsdException w:name="Light List" w:uiPriority="61"/>
-    <w:lsdException w:name="Light Grid" w:uiPriority="62"/>
-    <w:lsdException w:name="Medium Shading 1" w:uiPriority="63"/>
-    <w:lsdException w:name="Medium Shading 2" w:uiPriority="64"/>
-    <w:lsdException w:name="Medium List 1" w:uiPriority="65"/>
-    <w:lsdException w:name="Medium List 2" w:uiPriority="66"/>
-    <w:lsdException w:name="Medium Grid 1" w:uiPriority="67"/>
-    <w:lsdException w:name="Medium Grid 2" w:uiPriority="68"/>
-    <w:lsdException w:name="Medium Grid 3" w:uiPriority="69"/>
-    <w:lsdException w:name="Dark List" w:uiPriority="70"/>
-    <w:lsdException w:name="Colorful Shading" w:uiPriority="71"/>
-    <w:lsdException w:name="Colorful List" w:uiPriority="72"/>
-    <w:lsdException w:name="Colorful Grid" w:uiPriority="73"/>
-    <w:lsdException w:name="Light Shading Accent 1" w:uiPriority="60"/>
-    <w:lsdException w:name="Light List Accent 1" w:uiPriority="61"/>
-    <w:lsdException w:name="Light Grid Accent 1" w:uiPriority="62"/>
-    <w:lsdException w:name="Medium Shading 1 Accent 1" w:uiPriority="63"/>
-    <w:lsdException w:name="Medium Shading 2 Accent 1" w:uiPriority="64"/>
-    <w:lsdException w:name="Medium List 1 Accent 1" w:uiPriority="65"/>
-    <w:lsdException w:name="Revision" w:semiHidden="1"/>
-    <w:lsdException w:name="List Paragraph" w:uiPriority="34" w:qFormat="1"/>
-    <w:lsdException w:name="Quote" w:uiPriority="29" w:qFormat="1"/>
-    <w:lsdException w:name="Intense Quote" w:uiPriority="30" w:qFormat="1"/>
-    <w:lsdException w:name="Medium List 2 Accent 1" w:uiPriority="66"/>
-    <w:lsdException w:name="Medium Grid 1 Accent 1" w:uiPriority="67"/>
-    <w:lsdException w:name="Medium Grid 2 Accent 1" w:uiPriority="68"/>
-    <w:lsdException w:name="Medium Grid 3 Accent 1" w:uiPriority="69"/>
-    <w:lsdException w:name="Dark List Accent 1" w:uiPriority="70"/>
-    <w:lsdException w:name="Colorful Shading Accent 1" w:uiPriority="71"/>
-    <w:lsdException w:name="Colorful List Accent 1" w:uiPriority="72"/>
-    <w:lsdException w:name="Colorful Grid Accent 1" w:uiPriority="73"/>
-    <w:lsdException w:name="Light Shading Accent 2" w:uiPriority="60"/>
-    <w:lsdException w:name="Light List Accent 2" w:uiPriority="61"/>
-    <w:lsdException w:name="Light Grid Accent 2" w:uiPriority="62"/>
-    <w:lsdException w:name="Medium Shading 1 Accent 2" w:uiPriority="63"/>
-    <w:lsdException w:name="Medium Shading 2 Accent 2" w:uiPriority="64"/>
-    <w:lsdException w:name="Medium List 1 Accent 2" w:uiPriority="65"/>
-    <w:lsdException w:name="Medium List 2 Accent 2" w:uiPriority="66"/>
-    <w:lsdException w:name="Medium Grid 1 Accent 2" w:uiPriority="67"/>
-    <w:lsdException w:name="Medium Grid 2 Accent 2" w:uiPriority="68"/>
-    <w:lsdException w:name="Medium Grid 3 Accent 2" w:uiPriority="69"/>
-    <w:lsdException w:name="Dark List Accent 2" w:uiPriority="70"/>
-    <w:lsdException w:name="Colorful Shading Accent 2" w:uiPriority="71"/>
-    <w:lsdException w:name="Colorful List Accent 2" w:uiPriority="72"/>
-    <w:lsdException w:name="Colorful Grid Accent 2" w:uiPriority="73"/>
-    <w:lsdException w:name="Light Shading Accent 3" w:uiPriority="60"/>
-    <w:lsdException w:name="Light List Accent 3" w:uiPriority="61"/>
-    <w:lsdException w:name="Light Grid Accent 3" w:uiPriority="62"/>
-    <w:lsdException w:name="Medium Shading 1 Accent 3" w:uiPriority="63"/>
-    <w:lsdException w:name="Medium Shading 2 Accent 3" w:uiPriority="64"/>
-    <w:lsdException w:name="Medium List 1 Accent 3" w:uiPriority="65"/>
-    <w:lsdException w:name="Medium List 2 Accent 3" w:uiPriority="66"/>
-    <w:lsdException w:name="Medium Grid 1 Accent 3" w:uiPriority="67"/>
-    <w:lsdException w:name="Medium Grid 2 Accent 3" w:uiPriority="68"/>
-    <w:lsdException w:name="Medium Grid 3 Accent 3" w:uiPriority="69"/>
-    <w:lsdException w:name="Dark List Accent 3" w:uiPriority="70"/>
-    <w:lsdException w:name="Colorful Shading Accent 3" w:uiPriority="71"/>
-    <w:lsdException w:name="Colorful List Accent 3" w:uiPriority="72"/>
-    <w:lsdException w:name="Colorful Grid Accent 3" w:uiPriority="73"/>
-    <w:lsdException w:name="Light Shading Accent 4" w:uiPriority="60"/>
-    <w:lsdException w:name="Light List Accent 4" w:uiPriority="61"/>
-    <w:lsdException w:name="Light Grid Accent 4" w:uiPriority="62"/>
-    <w:lsdException w:name="Medium Shading 1 Accent 4" w:uiPriority="63"/>
-    <w:lsdException w:name="Medium Shading 2 Accent 4" w:uiPriority="64"/>
-    <w:lsdException w:name="Medium List 1 Accent 4" w:uiPriority="65"/>
-    <w:lsdException w:name="Medium List 2 Accent 4" w:uiPriority="66"/>
-    <w:lsdException w:name="Medium Grid 1 Accent 4" w:uiPriority="67"/>
-    <w:lsdException w:name="Medium Grid 2 Accent 4" w:uiPriority="68"/>
-    <w:lsdException w:name="Medium Grid 3 Accent 4" w:uiPriority="69"/>
-    <w:lsdException w:name="Dark List Accent 4" w:uiPriority="70"/>
-    <w:lsdException w:name="Colorful Shading Accent 4" w:uiPriority="71"/>
-    <w:lsdException w:name="Colorful List Accent 4" w:uiPriority="72"/>
-    <w:lsdException w:name="Colorful Grid Accent 4" w:uiPriority="73"/>
-    <w:lsdException w:name="Light Shading Accent 5" w:uiPriority="60"/>
-    <w:lsdException w:name="Light List Accent 5" w:uiPriority="61"/>
-    <w:lsdException w:name="Light Grid Accent 5" w:uiPriority="62"/>
-    <w:lsdException w:name="Medium Shading 1 Accent 5" w:uiPriority="63"/>
-    <w:lsdException w:name="Medium Shading 2 Accent 5" w:uiPriority="64"/>
-    <w:lsdException w:name="Medium List 1 Accent 5" w:uiPriority="65"/>
-    <w:lsdException w:name="Medium List 2 Accent 5" w:uiPriority="66"/>
-    <w:lsdException w:name="Medium Grid 1 Accent 5" w:uiPriority="67"/>
-    <w:lsdException w:name="Medium Grid 2 Accent 5" w:uiPriority="68"/>
-    <w:lsdException w:name="Medium Grid 3 Accent 5" w:uiPriority="69"/>
-    <w:lsdException w:name="Dark List Accent 5" w:uiPriority="70"/>
-    <w:lsdException w:name="Colorful Shading Accent 5" w:uiPriority="71"/>
-    <w:lsdException w:name="Colorful List Accent 5" w:uiPriority="72"/>
-    <w:lsdException w:name="Colorful Grid Accent 5" w:uiPriority="73"/>
-    <w:lsdException w:name="Light Shading Accent 6" w:uiPriority="60"/>
-    <w:lsdException w:name="Light List Accent 6" w:uiPriority="61"/>
-    <w:lsdException w:name="Light Grid Accent 6" w:uiPriority="62"/>
-    <w:lsdException w:name="Medium Shading 1 Accent 6" w:uiPriority="63"/>
-    <w:lsdException w:name="Medium Shading 2 Accent 6" w:uiPriority="64"/>
-    <w:lsdException w:name="Medium List 1 Accent 6" w:uiPriority="65"/>
-    <w:lsdException w:name="Medium List 2 Accent 6" w:uiPriority="66"/>
-    <w:lsdException w:name="Medium Grid 1 Accent 6" w:uiPriority="67"/>
-    <w:lsdException w:name="Medium Grid 2 Accent 6" w:uiPriority="68"/>
-    <w:lsdException w:name="Medium Grid 3 Accent 6" w:uiPriority="69"/>
-    <w:lsdException w:name="Dark List Accent 6" w:uiPriority="70"/>
-    <w:lsdException w:name="Colorful Shading Accent 6" w:uiPriority="71"/>
-    <w:lsdException w:name="Colorful List Accent 6" w:uiPriority="72"/>
-    <w:lsdException w:name="Colorful Grid Accent 6" w:uiPriority="73"/>
-    <w:lsdException w:name="Subtle Emphasis" w:uiPriority="19" w:qFormat="1"/>
-    <w:lsdException w:name="Intense Emphasis" w:uiPriority="21" w:qFormat="1"/>
-    <w:lsdException w:name="Subtle Reference" w:uiPriority="31" w:qFormat="1"/>
-    <w:lsdException w:name="Intense Reference" w:uiPriority="32" w:qFormat="1"/>
-    <w:lsdException w:name="Book Title" w:uiPriority="33" w:qFormat="1"/>
-    <w:lsdException w:name="Bibliography" w:semiHidden="1" w:uiPriority="37" w:unhideWhenUsed="1"/>
-    <w:lsdException w:name="TOC Heading" w:semiHidden="1" w:uiPriority="39" w:unhideWhenUsed="1" w:qFormat="1"/>
-    <w:lsdException w:name="Plain Table 1" w:uiPriority="41"/>
-    <w:lsdException w:name="Plain Table 2" w:uiPriority="42"/>
-    <w:lsdException w:name="Plain Table 3" w:uiPriority="43"/>
-    <w:lsdException w:name="Plain Table 4" w:uiPriority="44"/>
-    <w:lsdException w:name="Plain Table 5" w:uiPriority="45"/>
-    <w:lsdException w:name="Grid Table Light" w:uiPriority="40"/>
-    <w:lsdException w:name="Grid Table 1 Light" w:uiPriority="46"/>
-    <w:lsdException w:name="Grid Table 2" w:uiPriority="47"/>
-    <w:lsdException w:name="Grid Table 3" w:uiPriority="48"/>
-    <w:lsdException w:name="Grid Table 4" w:uiPriority="49"/>
-    <w:lsdException w:name="Grid Table 5 Dark" w:uiPriority="50"/>
-    <w:lsdException w:name="Grid Table 6 Colorful" w:uiPriority="51"/>
-    <w:lsdException w:name="Grid Table 7 Colorful" w:uiPriority="52"/>
-    <w:lsdException w:name="Grid Table 1 Light Accent 1" w:uiPriority="46"/>
-    <w:lsdException w:name="Grid Table 2 Accent 1" w:uiPriority="47"/>
-    <w:lsdException w:name="Grid Table 3 Accent 1" w:uiPriority="48"/>
-    <w:lsdException w:name="Grid Table 4 Accent 1" w:uiPriority="49"/>
-    <w:lsdException w:name="Grid Table 5 Dark Accent 1" w:uiPriority="50"/>
-    <w:lsdException w:name="Grid Table 6 Colorful Accent 1" w:uiPriority="51"/>
-    <w:lsdException w:name="Grid Table 7 Colorful Accent 1" w:uiPriority="52"/>
-    <w:lsdException w:name="Grid Table 1 Light Accent 2" w:uiPriority="46"/>
-    <w:lsdException w:name="Grid Table 2 Accent 2" w:uiPriority="47"/>
-    <w:lsdException w:name="Grid Table 3 Accent 2" w:uiPriority="48"/>
-    <w:lsdException w:name="Grid Table 4 Accent 2" w:uiPriority="49"/>
-    <w:lsdException w:name="Grid Table 5 Dark Accent 2" w:uiPriority="50"/>
-    <w:lsdException w:name="Grid Table 6 Colorful Accent 2" w:uiPriority="51"/>
-    <w:lsdException w:name="Grid Table 7 Colorful Accent 2" w:uiPriority="52"/>
-    <w:lsdException w:name="Grid Table 1 Light Accent 3" w:uiPriority="46"/>
-    <w:lsdException w:name="Grid Table 2 Accent 3" w:uiPriority="47"/>
-    <w:lsdException w:name="Grid Table 3 Accent 3" w:uiPriority="48"/>
-    <w:lsdException w:name="Grid Table 4 Accent 3" w:uiPriority="49"/>
-    <w:lsdException w:name="Grid Table 5 Dark Accent 3" w:uiPriority="50"/>
-    <w:lsdException w:name="Grid Table 6 Colorful Accent 3" w:uiPriority="51"/>
-    <w:lsdException w:name="Grid Table 7 Colorful Accent 3" w:uiPriority="52"/>
-    <w:lsdException w:name="Grid Table 1 Light Accent 4" w:uiPriority="46"/>
-    <w:lsdException w:name="Grid Table 2 Accent 4" w:uiPriority="47"/>
-    <w:lsdException w:name="Grid Table 3 Accent 4" w:uiPriority="48"/>
-    <w:lsdException w:name="Grid Table 4 Accent 4" w:uiPriority="49"/>
-    <w:lsdException w:name="Grid Table 5 Dark Accent 4" w:uiPriority="50"/>
-    <w:lsdException w:name="Grid Table 6 Colorful Accent 4" w:uiPriority="51"/>
-    <w:lsdException w:name="Grid Table 7 Colorful Accent 4" w:uiPriority="52"/>
-    <w:lsdException w:name="Grid Table 1 Light Accent 5" w:uiPriority="46"/>
-    <w:lsdException w:name="Grid Table 2 Accent 5" w:uiPriority="47"/>
-    <w:lsdException w:name="Grid Table 3 Accent 5" w:uiPriority="48"/>
-    <w:lsdException w:name="Grid Table 4 Accent 5" w:uiPriority="49"/>
-    <w:lsdException w:name="Grid Table 5 Dark Accent 5" w:uiPriority="50"/>
-    <w:lsdException w:name="Grid Table 6 Colorful Accent 5" w:uiPriority="51"/>
-    <w:lsdException w:name="Grid Table 7 Colorful Accent 5" w:uiPriority="52"/>
-    <w:lsdException w:name="Grid Table 1 Light Accent 6" w:uiPriority="46"/>
-    <w:lsdException w:name="Grid Table 2 Accent 6" w:uiPriority="47"/>
-    <w:lsdException w:name="Grid Table 3 Accent 6" w:uiPriority="48"/>
-    <w:lsdException w:name="Grid Table 4 Accent 6" w:uiPriority="49"/>
-    <w:lsdException w:name="Grid Table 5 Dark Accent 6" w:uiPriority="50"/>
-    <w:lsdException w:name="Grid Table 6 Colorful Accent 6" w:uiPriority="51"/>
-    <w:lsdException w:name="Grid Table 7 Colorful Accent 6" w:uiPriority="52"/>
-    <w:lsdException w:name="List Table 1 Light" w:uiPriority="46"/>
-    <w:lsdException w:name="List Table 2" w:uiPriority="47"/>
-    <w:lsdException w:name="List Table 3" w:uiPriority="48"/>
-    <w:lsdException w:name="List Table 4" w:uiPriority="49"/>
-    <w:lsdException w:name="List Table 5 Dark" w:uiPriority="50"/>
-    <w:lsdException w:name="List Table 6 Colorful" w:uiPriority="51"/>
-    <w:lsdException w:name="List Table 7 Colorful" w:uiPriority="52"/>
-    <w:lsdException w:name="List Table 1 Light Accent 1" w:uiPriority="46"/>
-    <w:lsdException w:name="List Table 2 Accent 1" w:uiPriority="47"/>
-    <w:lsdException w:name="List Table 3 Accent 1" w:uiPriority="48"/>
-    <w:lsdException w:name="List Table 4 Accent 1" w:uiPriority="49"/>
-    <w:lsdException w:name="List Table 5 Dark Accent 1" w:uiPriority="50"/>
-    <w:lsdException w:name="List Table 6 Colorful Accent 1" w:uiPriority="51"/>
-    <w:lsdException w:name="List Table 7 Colorful Accent 1" w:uiPriority="52"/>
-    <w:lsdException w:name="List Table 1 Light Accent 2" w:uiPriority="46"/>
-    <w:lsdException w:name="List Table 2 Accent 2" w:uiPriority="47"/>
-    <w:lsdException w:name="List Table 3 Accent 2" w:uiPriority="48"/>
-    <w:lsdException w:name="List Table 4 Accent 2" w:uiPriority="49"/>
-    <w:lsdException w:name="List Table 5 Dark Accent 2" w:uiPriority="50"/>
-    <w:lsdException w:name="List Table 6 Colorful Accent 2" w:uiPriority="51"/>
-    <w:lsdException w:name="List Table 7 Colorful Accent 2" w:uiPriority="52"/>
-    <w:lsdException w:name="List Table 1 Light Accent 3" w:uiPriority="46"/>
-    <w:lsdException w:name="List Table 2 Accent 3" w:uiPriority="47"/>
-    <w:lsdException w:name="List Table 3 Accent 3" w:uiPriority="48"/>
-    <w:lsdException w:name="List Table 4 Accent 3" w:uiPriority="49"/>
-    <w:lsdException w:name="List Table 5 Dark Accent 3" w:uiPriority="50"/>
-    <w:lsdException w:name="List Table 6 Colorful Accent 3" w:uiPriority="51"/>
-    <w:lsdException w:name="List Table 7 Colorful Accent 3" w:uiPriority="52"/>
-    <w:lsdException w:name="List Table 1 Light Accent 4" w:uiPriority="46"/>
-    <w:lsdException w:name="List Table 2 Accent 4" w:uiPriority="47"/>
-    <w:lsdException w:name="List Table 3 Accent 4" w:uiPriority="48"/>
-    <w:lsdException w:name="List Table 4 Accent 4" w:uiPriority="49"/>
-    <w:lsdException w:name="List Table 5 Dark Accent 4" w:uiPriority="50"/>
-    <w:lsdException w:name="List Table 6 Colorful Accent 4" w:uiPriority="51"/>
-    <w:lsdException w:name="List Table 7 Colorful Accent 4" w:uiPriority="52"/>
-    <w:lsdException w:name="List Table 1 Light Accent 5" w:uiPriority="46"/>
-    <w:lsdException w:name="List Table 2 Accent 5" w:uiPriority="47"/>
-    <w:lsdException w:name="List Table 3 Accent 5" w:uiPriority="48"/>
-    <w:lsdException w:name="List Table 4 Accent 5" w:uiPriority="49"/>
-    <w:lsdException w:name="List Table 5 Dark Accent 5" w:uiPriority="50"/>
-    <w:lsdException w:name="List Table 6 Colorful Accent 5" w:uiPriority="51"/>
-    <w:lsdException w:name="List Table 7 Colorful Accent 5" w:uiPriority="52"/>
-    <w:lsdException w:name="List Table 1 Light Accent 6" w:uiPriority="46"/>
-    <w:lsdException w:name="List Table 2 Accent 6" w:uiPriority="47"/>
-    <w:lsdException w:name="List Table 3 Accent 6" w:uiPriority="48"/>
-    <w:lsdException w:name="List Table 4 Accent 6" w:uiPriority="49"/>
-    <w:lsdException w:name="List Table 5 Dark Accent 6" w:uiPriority="50"/>
-    <w:lsdException w:name="List Table 6 Colorful Accent 6" w:uiPriority="51"/>
-    <w:lsdException w:name="List Table 7 Colorful Accent 6" w:uiPriority="52"/>
+  <w:latentStyles w:defLockedState="0" w:defUIPriority="99" w:defSemiHidden="1" w:defUnhideWhenUsed="1" w:defQFormat="0" w:count="267">
+    <w:lsdException w:name="Normal" w:semiHidden="0" w:uiPriority="0" w:unhideWhenUsed="0" w:qFormat="1"/>
+    <w:lsdException w:name="heading 1" w:semiHidden="0" w:uiPriority="9" w:unhideWhenUsed="0" w:qFormat="1"/>
+    <w:lsdException w:name="heading 2" w:uiPriority="9" w:qFormat="1"/>
+    <w:lsdException w:name="heading 3" w:uiPriority="9" w:qFormat="1"/>
+    <w:lsdException w:name="heading 4" w:uiPriority="9" w:qFormat="1"/>
+    <w:lsdException w:name="heading 5" w:uiPriority="9" w:qFormat="1"/>
+    <w:lsdException w:name="heading 6" w:uiPriority="9" w:qFormat="1"/>
+    <w:lsdException w:name="heading 7" w:uiPriority="9" w:qFormat="1"/>
+    <w:lsdException w:name="heading 8" w:uiPriority="9" w:qFormat="1"/>
+    <w:lsdException w:name="heading 9" w:uiPriority="9" w:qFormat="1"/>
+    <w:lsdException w:name="toc 1" w:uiPriority="39"/>
+    <w:lsdException w:name="toc 2" w:uiPriority="39"/>
+    <w:lsdException w:name="toc 3" w:uiPriority="39"/>
+    <w:lsdException w:name="toc 4" w:uiPriority="39"/>
+    <w:lsdException w:name="toc 5" w:uiPriority="39"/>
+    <w:lsdException w:name="toc 6" w:uiPriority="39"/>
+    <w:lsdException w:name="toc 7" w:uiPriority="39"/>
+    <w:lsdException w:name="toc 8" w:uiPriority="39"/>
+    <w:lsdException w:name="toc 9" w:uiPriority="39"/>
+    <w:lsdException w:name="caption" w:uiPriority="35" w:qFormat="1"/>
+    <w:lsdException w:name="Title" w:semiHidden="0" w:uiPriority="10" w:unhideWhenUsed="0" w:qFormat="1"/>
+    <w:lsdException w:name="Default Paragraph Font" w:uiPriority="1"/>
+    <w:lsdException w:name="Subtitle" w:semiHidden="0" w:uiPriority="11" w:unhideWhenUsed="0" w:qFormat="1"/>
+    <w:lsdException w:name="Strong" w:semiHidden="0" w:uiPriority="22" w:unhideWhenUsed="0" w:qFormat="1"/>
+    <w:lsdException w:name="Emphasis" w:semiHidden="0" w:uiPriority="20" w:unhideWhenUsed="0" w:qFormat="1"/>
+    <w:lsdException w:name="Table Grid" w:semiHidden="0" w:uiPriority="39" w:unhideWhenUsed="0"/>
+    <w:lsdException w:name="Placeholder Text" w:unhideWhenUsed="0"/>
+    <w:lsdException w:name="No Spacing" w:semiHidden="0" w:uiPriority="1" w:unhideWhenUsed="0" w:qFormat="1"/>
+    <w:lsdException w:name="Light Shading" w:semiHidden="0" w:uiPriority="60" w:unhideWhenUsed="0"/>
+    <w:lsdException w:name="Light List" w:semiHidden="0" w:uiPriority="61" w:unhideWhenUsed="0"/>
+    <w:lsdException w:name="Light Grid" w:semiHidden="0" w:uiPriority="62" w:unhideWhenUsed="0"/>
+    <w:lsdException w:name="Medium Shading 1" w:semiHidden="0" w:uiPriority="63" w:unhideWhenUsed="0"/>
+    <w:lsdException w:name="Medium Shading 2" w:semiHidden="0" w:uiPriority="64" w:unhideWhenUsed="0"/>
+    <w:lsdException w:name="Medium List 1" w:semiHidden="0" w:uiPriority="65" w:unhideWhenUsed="0"/>
+    <w:lsdException w:name="Medium List 2" w:semiHidden="0" w:uiPriority="66" w:unhideWhenUsed="0"/>
+    <w:lsdException w:name="Medium Grid 1" w:semiHidden="0" w:uiPriority="67" w:unhideWhenUsed="0"/>
+    <w:lsdException w:name="Medium Grid 2" w:semiHidden="0" w:uiPriority="68" w:unhideWhenUsed="0"/>
+    <w:lsdException w:name="Medium Grid 3" w:semiHidden="0" w:uiPriority="69" w:unhideWhenUsed="0"/>
+    <w:lsdException w:name="Dark List" w:semiHidden="0" w:uiPriority="70" w:unhideWhenUsed="0"/>
+    <w:lsdException w:name="Colorful Shading" w:semiHidden="0" w:uiPriority="71" w:unhideWhenUsed="0"/>
+    <w:lsdException w:name="Colorful List" w:semiHidden="0" w:uiPriority="72" w:unhideWhenUsed="0"/>
+    <w:lsdException w:name="Colorful Grid" w:semiHidden="0" w:uiPriority="73" w:unhideWhenUsed="0"/>
+    <w:lsdException w:name="Light Shading Accent 1" w:semiHidden="0" w:uiPriority="60" w:unhideWhenUsed="0"/>
+    <w:lsdException w:name="Light List Accent 1" w:semiHidden="0" w:uiPriority="61" w:unhideWhenUsed="0"/>
+    <w:lsdException w:name="Light Grid Accent 1" w:semiHidden="0" w:uiPriority="62" w:unhideWhenUsed="0"/>
+    <w:lsdException w:name="Medium Shading 1 Accent 1" w:semiHidden="0" w:uiPriority="63" w:unhideWhenUsed="0"/>
+    <w:lsdException w:name="Medium Shading 2 Accent 1" w:semiHidden="0" w:uiPriority="64" w:unhideWhenUsed="0"/>
+    <w:lsdException w:name="Medium List 1 Accent 1" w:semiHidden="0" w:uiPriority="65" w:unhideWhenUsed="0"/>
+    <w:lsdException w:name="Revision" w:unhideWhenUsed="0"/>
+    <w:lsdException w:name="List Paragraph" w:semiHidden="0" w:uiPriority="34" w:unhideWhenUsed="0" w:qFormat="1"/>
+    <w:lsdException w:name="Quote" w:semiHidden="0" w:uiPriority="29" w:unhideWhenUsed="0" w:qFormat="1"/>
+    <w:lsdException w:name="Intense Quote" w:semiHidden="0" w:uiPriority="30" w:unhideWhenUsed="0" w:qFormat="1"/>
+    <w:lsdException w:name="Medium List 2 Accent 1" w:semiHidden="0" w:uiPriority="66" w:unhideWhenUsed="0"/>
+    <w:lsdException w:name="Medium Grid 1 Accent 1" w:semiHidden="0" w:uiPriority="67" w:unhideWhenUsed="0"/>
+    <w:lsdException w:name="Medium Grid 2 Accent 1" w:semiHidden="0" w:uiPriority="68" w:unhideWhenUsed="0"/>
+    <w:lsdException w:name="Medium Grid 3 Accent 1" w:semiHidden="0" w:uiPriority="69" w:unhideWhenUsed="0"/>
+    <w:lsdException w:name="Dark List Accent 1" w:semiHidden="0" w:uiPriority="70" w:unhideWhenUsed="0"/>
+    <w:lsdException w:name="Colorful Shading Accent 1" w:semiHidden="0" w:uiPriority="71" w:unhideWhenUsed="0"/>
+    <w:lsdException w:name="Colorful List Accent 1" w:semiHidden="0" w:uiPriority="72" w:unhideWhenUsed="0"/>
+    <w:lsdException w:name="Colorful Grid Accent 1" w:semiHidden="0" w:uiPriority="73" w:unhideWhenUsed="0"/>
+    <w:lsdException w:name="Light Shading Accent 2" w:semiHidden="0" w:uiPriority="60" w:unhideWhenUsed="0"/>
+    <w:lsdException w:name="Light List Accent 2" w:semiHidden="0" w:uiPriority="61" w:unhideWhenUsed="0"/>
+    <w:lsdException w:name="Light Grid Accent 2" w:semiHidden="0" w:uiPriority="62" w:unhideWhenUsed="0"/>
+    <w:lsdException w:name="Medium Shading 1 Accent 2" w:semiHidden="0" w:uiPriority="63" w:unhideWhenUsed="0"/>
+    <w:lsdException w:name="Medium Shading 2 Accent 2" w:semiHidden="0" w:uiPriority="64" w:unhideWhenUsed="0"/>
+    <w:lsdException w:name="Medium List 1 Accent 2" w:semiHidden="0" w:uiPriority="65" w:unhideWhenUsed="0"/>
+    <w:lsdException w:name="Medium List 2 Accent 2" w:semiHidden="0" w:uiPriority="66" w:unhideWhenUsed="0"/>
+    <w:lsdException w:name="Medium Grid 1 Accent 2" w:semiHidden="0" w:uiPriority="67" w:unhideWhenUsed="0"/>
+    <w:lsdException w:name="Medium Grid 2 Accent 2" w:semiHidden="0" w:uiPriority="68" w:unhideWhenUsed="0"/>
+    <w:lsdException w:name="Medium Grid 3 Accent 2" w:semiHidden="0" w:uiPriority="69" w:unhideWhenUsed="0"/>
+    <w:lsdException w:name="Dark List Accent 2" w:semiHidden="0" w:uiPriority="70" w:unhideWhenUsed="0"/>
+    <w:lsdException w:name="Colorful Shading Accent 2" w:semiHidden="0" w:uiPriority="71" w:unhideWhenUsed="0"/>
+    <w:lsdException w:name="Colorful List Accent 2" w:semiHidden="0" w:uiPriority="72" w:unhideWhenUsed="0"/>
+    <w:lsdException w:name="Colorful Grid Accent 2" w:semiHidden="0" w:uiPriority="73" w:unhideWhenUsed="0"/>
+    <w:lsdException w:name="Light Shading Accent 3" w:semiHidden="0" w:uiPriority="60" w:unhideWhenUsed="0"/>
+    <w:lsdException w:name="Light List Accent 3" w:semiHidden="0" w:uiPriority="61" w:unhideWhenUsed="0"/>
+    <w:lsdException w:name="Light Grid Accent 3" w:semiHidden="0" w:uiPriority="62" w:unhideWhenUsed="0"/>
+    <w:lsdException w:name="Medium Shading 1 Accent 3" w:semiHidden="0" w:uiPriority="63" w:unhideWhenUsed="0"/>
+    <w:lsdException w:name="Medium Shading 2 Accent 3" w:semiHidden="0" w:uiPriority="64" w:unhideWhenUsed="0"/>
+    <w:lsdException w:name="Medium List 1 Accent 3" w:semiHidden="0" w:uiPriority="65" w:unhideWhenUsed="0"/>
+    <w:lsdException w:name="Medium List 2 Accent 3" w:semiHidden="0" w:uiPriority="66" w:unhideWhenUsed="0"/>
+    <w:lsdException w:name="Medium Grid 1 Accent 3" w:semiHidden="0" w:uiPriority="67" w:unhideWhenUsed="0"/>
+    <w:lsdException w:name="Medium Grid 2 Accent 3" w:semiHidden="0" w:uiPriority="68" w:unhideWhenUsed="0"/>
+    <w:lsdException w:name="Medium Grid 3 Accent 3" w:semiHidden="0" w:uiPriority="69" w:unhideWhenUsed="0"/>
+    <w:lsdException w:name="Dark List Accent 3" w:semiHidden="0" w:uiPriority="70" w:unhideWhenUsed="0"/>
+    <w:lsdException w:name="Colorful Shading Accent 3" w:semiHidden="0" w:uiPriority="71" w:unhideWhenUsed="0"/>
+    <w:lsdException w:name="Colorful List Accent 3" w:semiHidden="0" w:uiPriority="72" w:unhideWhenUsed="0"/>
+    <w:lsdException w:name="Colorful Grid Accent 3" w:semiHidden="0" w:uiPriority="73" w:unhideWhenUsed="0"/>
+    <w:lsdException w:name="Light Shading Accent 4" w:semiHidden="0" w:uiPriority="60" w:unhideWhenUsed="0"/>
+    <w:lsdException w:name="Light List Accent 4" w:semiHidden="0" w:uiPriority="61" w:unhideWhenUsed="0"/>
+    <w:lsdException w:name="Light Grid Accent 4" w:semiHidden="0" w:uiPriority="62" w:unhideWhenUsed="0"/>
+    <w:lsdException w:name="Medium Shading 1 Accent 4" w:semiHidden="0" w:uiPriority="63" w:unhideWhenUsed="0"/>
+    <w:lsdException w:name="Medium Shading 2 Accent 4" w:semiHidden="0" w:uiPriority="64" w:unhideWhenUsed="0"/>
+    <w:lsdException w:name="Medium List 1 Accent 4" w:semiHidden="0" w:uiPriority="65" w:unhideWhenUsed="0"/>
+    <w:lsdException w:name="Medium List 2 Accent 4" w:semiHidden="0" w:uiPriority="66" w:unhideWhenUsed="0"/>
+    <w:lsdException w:name="Medium Grid 1 Accent 4" w:semiHidden="0" w:uiPriority="67" w:unhideWhenUsed="0"/>
+    <w:lsdException w:name="Medium Grid 2 Accent 4" w:semiHidden="0" w:uiPriority="68" w:unhideWhenUsed="0"/>
+    <w:lsdException w:name="Medium Grid 3 Accent 4" w:semiHidden="0" w:uiPriority="69" w:unhideWhenUsed="0"/>
+    <w:lsdException w:name="Dark List Accent 4" w:semiHidden="0" w:uiPriority="70" w:unhideWhenUsed="0"/>
+    <w:lsdException w:name="Colorful Shading Accent 4" w:semiHidden="0" w:uiPriority="71" w:unhideWhenUsed="0"/>
+    <w:lsdException w:name="Colorful List Accent 4" w:semiHidden="0" w:uiPriority="72" w:unhideWhenUsed="0"/>
+    <w:lsdException w:name="Colorful Grid Accent 4" w:semiHidden="0" w:uiPriority="73" w:unhideWhenUsed="0"/>
+    <w:lsdException w:name="Light Shading Accent 5" w:semiHidden="0" w:uiPriority="60" w:unhideWhenUsed="0"/>
+    <w:lsdException w:name="Light List Accent 5" w:semiHidden="0" w:uiPriority="61" w:unhideWhenUsed="0"/>
+    <w:lsdException w:name="Light Grid Accent 5" w:semiHidden="0" w:uiPriority="62" w:unhideWhenUsed="0"/>
+    <w:lsdException w:name="Medium Shading 1 Accent 5" w:semiHidden="0" w:uiPriority="63" w:unhideWhenUsed="0"/>
+    <w:lsdException w:name="Medium Shading 2 Accent 5" w:semiHidden="0" w:uiPriority="64" w:unhideWhenUsed="0"/>
+    <w:lsdException w:name="Medium List 1 Accent 5" w:semiHidden="0" w:uiPriority="65" w:unhideWhenUsed="0"/>
+    <w:lsdException w:name="Medium List 2 Accent 5" w:semiHidden="0" w:uiPriority="66" w:unhideWhenUsed="0"/>
+    <w:lsdException w:name="Medium Grid 1 Accent 5" w:semiHidden="0" w:uiPriority="67" w:unhideWhenUsed="0"/>
+    <w:lsdException w:name="Medium Grid 2 Accent 5" w:semiHidden="0" w:uiPriority="68" w:unhideWhenUsed="0"/>
+    <w:lsdException w:name="Medium Grid 3 Accent 5" w:semiHidden="0" w:uiPriority="69" w:unhideWhenUsed="0"/>
+    <w:lsdException w:name="Dark List Accent 5" w:semiHidden="0" w:uiPriority="70" w:unhideWhenUsed="0"/>
+    <w:lsdException w:name="Colorful Shading Accent 5" w:semiHidden="0" w:uiPriority="71" w:unhideWhenUsed="0"/>
+    <w:lsdException w:name="Colorful List Accent 5" w:semiHidden="0" w:uiPriority="72" w:unhideWhenUsed="0"/>
+    <w:lsdException w:name="Colorful Grid Accent 5" w:semiHidden="0" w:uiPriority="73" w:unhideWhenUsed="0"/>
+    <w:lsdException w:name="Light Shading Accent 6" w:semiHidden="0" w:uiPriority="60" w:unhideWhenUsed="0"/>
+    <w:lsdException w:name="Light List Accent 6" w:semiHidden="0" w:uiPriority="61" w:unhideWhenUsed="0"/>
+    <w:lsdException w:name="Light Grid Accent 6" w:semiHidden="0" w:uiPriority="62" w:unhideWhenUsed="0"/>
+    <w:lsdException w:name="Medium Shading 1 Accent 6" w:semiHidden="0" w:uiPriority="63" w:unhideWhenUsed="0"/>
+    <w:lsdException w:name="Medium Shading 2 Accent 6" w:semiHidden="0" w:uiPriority="64" w:unhideWhenUsed="0"/>
+    <w:lsdException w:name="Medium List 1 Accent 6" w:semiHidden="0" w:uiPriority="65" w:unhideWhenUsed="0"/>
+    <w:lsdException w:name="Medium List 2 Accent 6" w:semiHidden="0" w:uiPriority="66" w:unhideWhenUsed="0"/>
+    <w:lsdException w:name="Medium Grid 1 Accent 6" w:semiHidden="0" w:uiPriority="67" w:unhideWhenUsed="0"/>
+    <w:lsdException w:name="Medium Grid 2 Accent 6" w:semiHidden="0" w:uiPriority="68" w:unhideWhenUsed="0"/>
+    <w:lsdException w:name="Medium Grid 3 Accent 6" w:semiHidden="0" w:uiPriority="69" w:unhideWhenUsed="0"/>
+    <w:lsdException w:name="Dark List Accent 6" w:semiHidden="0" w:uiPriority="70" w:unhideWhenUsed="0"/>
+    <w:lsdException w:name="Colorful Shading Accent 6" w:semiHidden="0" w:uiPriority="71" w:unhideWhenUsed="0"/>
+    <w:lsdException w:name="Colorful List Accent 6" w:semiHidden="0" w:uiPriority="72" w:unhideWhenUsed="0"/>
+    <w:lsdException w:name="Colorful Grid Accent 6" w:semiHidden="0" w:uiPriority="73" w:unhideWhenUsed="0"/>
+    <w:lsdException w:name="Subtle Emphasis" w:semiHidden="0" w:uiPriority="19" w:unhideWhenUsed="0" w:qFormat="1"/>
+    <w:lsdException w:name="Intense Emphasis" w:semiHidden="0" w:uiPriority="21" w:unhideWhenUsed="0" w:qFormat="1"/>
+    <w:lsdException w:name="Subtle Reference" w:semiHidden="0" w:uiPriority="31" w:unhideWhenUsed="0" w:qFormat="1"/>
+    <w:lsdException w:name="Intense Reference" w:semiHidden="0" w:uiPriority="32" w:unhideWhenUsed="0" w:qFormat="1"/>
+    <w:lsdException w:name="Book Title" w:semiHidden="0" w:uiPriority="33" w:unhideWhenUsed="0" w:qFormat="1"/>
+    <w:lsdException w:name="Bibliography" w:uiPriority="37"/>
+    <w:lsdException w:name="TOC Heading" w:uiPriority="39" w:qFormat="1"/>
   </w:latentStyles>
   <w:style w:type="paragraph" w:default="1" w:styleId="Normal">
     <w:name w:val="Normal"/>
@@ -1341,6 +1162,7 @@
   <w:style w:type="character" w:default="1" w:styleId="DefaultParagraphFont">
     <w:name w:val="Default Paragraph Font"/>
     <w:uiPriority w:val="1"/>
+    <w:semiHidden/>
     <w:unhideWhenUsed/>
   </w:style>
   <w:style w:type="table" w:default="1" w:styleId="TableNormal">
@@ -1447,6 +1269,331 @@
     <w:rPr>
       <w:b/>
       <w:bCs/>
+    </w:rPr>
+  </w:style>
+  <w:style w:type="paragraph" w:styleId="BalloonText">
+    <w:name w:val="Balloon Text"/>
+    <w:basedOn w:val="Normal"/>
+    <w:link w:val="BalloonTextChar"/>
+    <w:uiPriority w:val="99"/>
+    <w:semiHidden/>
+    <w:unhideWhenUsed/>
+    <w:rsid w:val="00883CCB"/>
+    <w:rPr>
+      <w:rFonts w:ascii="Tahoma" w:hAnsi="Tahoma" w:cs="Tahoma"/>
+      <w:sz w:val="16"/>
+      <w:szCs w:val="16"/>
+    </w:rPr>
+  </w:style>
+  <w:style w:type="character" w:customStyle="1" w:styleId="BalloonTextChar">
+    <w:name w:val="Balloon Text Char"/>
+    <w:basedOn w:val="DefaultParagraphFont"/>
+    <w:link w:val="BalloonText"/>
+    <w:uiPriority w:val="99"/>
+    <w:semiHidden/>
+    <w:rsid w:val="00883CCB"/>
+    <w:rPr>
+      <w:rFonts w:ascii="Tahoma" w:hAnsi="Tahoma" w:cs="Tahoma"/>
+      <w:sz w:val="16"/>
+      <w:szCs w:val="16"/>
+    </w:rPr>
+  </w:style>
+</w:styles>
+</file>
+
+<file path=word/stylesWithEffects.xml><?xml version="1.0" encoding="utf-8"?>
+<w:styles xmlns:wpc="http://schemas.microsoft.com/office/word/2010/wordprocessingCanvas" xmlns:mc="http://schemas.openxmlformats.org/markup-compatibility/2006" xmlns:o="urn:schemas-microsoft-com:office:office" xmlns:r="http://schemas.openxmlformats.org/officeDocument/2006/relationships" xmlns:m="http://schemas.openxmlformats.org/officeDocument/2006/math" xmlns:v="urn:schemas-microsoft-com:vml" xmlns:wp14="http://schemas.microsoft.com/office/word/2010/wordprocessingDrawing" xmlns:wp="http://schemas.openxmlformats.org/drawingml/2006/wordprocessingDrawing" xmlns:w10="urn:schemas-microsoft-com:office:word" xmlns:w="http://schemas.openxmlformats.org/wordprocessingml/2006/main" xmlns:w14="http://schemas.microsoft.com/office/word/2010/wordml" xmlns:wpg="http://schemas.microsoft.com/office/word/2010/wordprocessingGroup" xmlns:wpi="http://schemas.microsoft.com/office/word/2010/wordprocessingInk" xmlns:wne="http://schemas.microsoft.com/office/word/2006/wordml" xmlns:wps="http://schemas.microsoft.com/office/word/2010/wordprocessingShape" mc:Ignorable="w14 wp14">
+  <w:docDefaults>
+    <w:rPrDefault>
+      <w:rPr>
+        <w:rFonts w:asciiTheme="minorHAnsi" w:eastAsiaTheme="minorEastAsia" w:hAnsiTheme="minorHAnsi" w:cstheme="minorBidi"/>
+        <w:sz w:val="24"/>
+        <w:szCs w:val="24"/>
+        <w:lang w:val="en-US" w:eastAsia="en-US" w:bidi="ar-SA"/>
+      </w:rPr>
+    </w:rPrDefault>
+    <w:pPrDefault/>
+  </w:docDefaults>
+  <w:latentStyles w:defLockedState="0" w:defUIPriority="99" w:defSemiHidden="1" w:defUnhideWhenUsed="1" w:defQFormat="0" w:count="267">
+    <w:lsdException w:name="Normal" w:semiHidden="0" w:uiPriority="0" w:unhideWhenUsed="0" w:qFormat="1"/>
+    <w:lsdException w:name="heading 1" w:semiHidden="0" w:uiPriority="9" w:unhideWhenUsed="0" w:qFormat="1"/>
+    <w:lsdException w:name="heading 2" w:uiPriority="9" w:qFormat="1"/>
+    <w:lsdException w:name="heading 3" w:uiPriority="9" w:qFormat="1"/>
+    <w:lsdException w:name="heading 4" w:uiPriority="9" w:qFormat="1"/>
+    <w:lsdException w:name="heading 5" w:uiPriority="9" w:qFormat="1"/>
+    <w:lsdException w:name="heading 6" w:uiPriority="9" w:qFormat="1"/>
+    <w:lsdException w:name="heading 7" w:uiPriority="9" w:qFormat="1"/>
+    <w:lsdException w:name="heading 8" w:uiPriority="9" w:qFormat="1"/>
+    <w:lsdException w:name="heading 9" w:uiPriority="9" w:qFormat="1"/>
+    <w:lsdException w:name="toc 1" w:uiPriority="39"/>
+    <w:lsdException w:name="toc 2" w:uiPriority="39"/>
+    <w:lsdException w:name="toc 3" w:uiPriority="39"/>
+    <w:lsdException w:name="toc 4" w:uiPriority="39"/>
+    <w:lsdException w:name="toc 5" w:uiPriority="39"/>
+    <w:lsdException w:name="toc 6" w:uiPriority="39"/>
+    <w:lsdException w:name="toc 7" w:uiPriority="39"/>
+    <w:lsdException w:name="toc 8" w:uiPriority="39"/>
+    <w:lsdException w:name="toc 9" w:uiPriority="39"/>
+    <w:lsdException w:name="caption" w:uiPriority="35" w:qFormat="1"/>
+    <w:lsdException w:name="Title" w:semiHidden="0" w:uiPriority="10" w:unhideWhenUsed="0" w:qFormat="1"/>
+    <w:lsdException w:name="Default Paragraph Font" w:uiPriority="1"/>
+    <w:lsdException w:name="Subtitle" w:semiHidden="0" w:uiPriority="11" w:unhideWhenUsed="0" w:qFormat="1"/>
+    <w:lsdException w:name="Strong" w:semiHidden="0" w:uiPriority="22" w:unhideWhenUsed="0" w:qFormat="1"/>
+    <w:lsdException w:name="Emphasis" w:semiHidden="0" w:uiPriority="20" w:unhideWhenUsed="0" w:qFormat="1"/>
+    <w:lsdException w:name="Table Grid" w:semiHidden="0" w:uiPriority="39" w:unhideWhenUsed="0"/>
+    <w:lsdException w:name="Placeholder Text" w:unhideWhenUsed="0"/>
+    <w:lsdException w:name="No Spacing" w:semiHidden="0" w:uiPriority="1" w:unhideWhenUsed="0" w:qFormat="1"/>
+    <w:lsdException w:name="Light Shading" w:semiHidden="0" w:uiPriority="60" w:unhideWhenUsed="0"/>
+    <w:lsdException w:name="Light List" w:semiHidden="0" w:uiPriority="61" w:unhideWhenUsed="0"/>
+    <w:lsdException w:name="Light Grid" w:semiHidden="0" w:uiPriority="62" w:unhideWhenUsed="0"/>
+    <w:lsdException w:name="Medium Shading 1" w:semiHidden="0" w:uiPriority="63" w:unhideWhenUsed="0"/>
+    <w:lsdException w:name="Medium Shading 2" w:semiHidden="0" w:uiPriority="64" w:unhideWhenUsed="0"/>
+    <w:lsdException w:name="Medium List 1" w:semiHidden="0" w:uiPriority="65" w:unhideWhenUsed="0"/>
+    <w:lsdException w:name="Medium List 2" w:semiHidden="0" w:uiPriority="66" w:unhideWhenUsed="0"/>
+    <w:lsdException w:name="Medium Grid 1" w:semiHidden="0" w:uiPriority="67" w:unhideWhenUsed="0"/>
+    <w:lsdException w:name="Medium Grid 2" w:semiHidden="0" w:uiPriority="68" w:unhideWhenUsed="0"/>
+    <w:lsdException w:name="Medium Grid 3" w:semiHidden="0" w:uiPriority="69" w:unhideWhenUsed="0"/>
+    <w:lsdException w:name="Dark List" w:semiHidden="0" w:uiPriority="70" w:unhideWhenUsed="0"/>
+    <w:lsdException w:name="Colorful Shading" w:semiHidden="0" w:uiPriority="71" w:unhideWhenUsed="0"/>
+    <w:lsdException w:name="Colorful List" w:semiHidden="0" w:uiPriority="72" w:unhideWhenUsed="0"/>
+    <w:lsdException w:name="Colorful Grid" w:semiHidden="0" w:uiPriority="73" w:unhideWhenUsed="0"/>
+    <w:lsdException w:name="Light Shading Accent 1" w:semiHidden="0" w:uiPriority="60" w:unhideWhenUsed="0"/>
+    <w:lsdException w:name="Light List Accent 1" w:semiHidden="0" w:uiPriority="61" w:unhideWhenUsed="0"/>
+    <w:lsdException w:name="Light Grid Accent 1" w:semiHidden="0" w:uiPriority="62" w:unhideWhenUsed="0"/>
+    <w:lsdException w:name="Medium Shading 1 Accent 1" w:semiHidden="0" w:uiPriority="63" w:unhideWhenUsed="0"/>
+    <w:lsdException w:name="Medium Shading 2 Accent 1" w:semiHidden="0" w:uiPriority="64" w:unhideWhenUsed="0"/>
+    <w:lsdException w:name="Medium List 1 Accent 1" w:semiHidden="0" w:uiPriority="65" w:unhideWhenUsed="0"/>
+    <w:lsdException w:name="Revision" w:unhideWhenUsed="0"/>
+    <w:lsdException w:name="List Paragraph" w:semiHidden="0" w:uiPriority="34" w:unhideWhenUsed="0" w:qFormat="1"/>
+    <w:lsdException w:name="Quote" w:semiHidden="0" w:uiPriority="29" w:unhideWhenUsed="0" w:qFormat="1"/>
+    <w:lsdException w:name="Intense Quote" w:semiHidden="0" w:uiPriority="30" w:unhideWhenUsed="0" w:qFormat="1"/>
+    <w:lsdException w:name="Medium List 2 Accent 1" w:semiHidden="0" w:uiPriority="66" w:unhideWhenUsed="0"/>
+    <w:lsdException w:name="Medium Grid 1 Accent 1" w:semiHidden="0" w:uiPriority="67" w:unhideWhenUsed="0"/>
+    <w:lsdException w:name="Medium Grid 2 Accent 1" w:semiHidden="0" w:uiPriority="68" w:unhideWhenUsed="0"/>
+    <w:lsdException w:name="Medium Grid 3 Accent 1" w:semiHidden="0" w:uiPriority="69" w:unhideWhenUsed="0"/>
+    <w:lsdException w:name="Dark List Accent 1" w:semiHidden="0" w:uiPriority="70" w:unhideWhenUsed="0"/>
+    <w:lsdException w:name="Colorful Shading Accent 1" w:semiHidden="0" w:uiPriority="71" w:unhideWhenUsed="0"/>
+    <w:lsdException w:name="Colorful List Accent 1" w:semiHidden="0" w:uiPriority="72" w:unhideWhenUsed="0"/>
+    <w:lsdException w:name="Colorful Grid Accent 1" w:semiHidden="0" w:uiPriority="73" w:unhideWhenUsed="0"/>
+    <w:lsdException w:name="Light Shading Accent 2" w:semiHidden="0" w:uiPriority="60" w:unhideWhenUsed="0"/>
+    <w:lsdException w:name="Light List Accent 2" w:semiHidden="0" w:uiPriority="61" w:unhideWhenUsed="0"/>
+    <w:lsdException w:name="Light Grid Accent 2" w:semiHidden="0" w:uiPriority="62" w:unhideWhenUsed="0"/>
+    <w:lsdException w:name="Medium Shading 1 Accent 2" w:semiHidden="0" w:uiPriority="63" w:unhideWhenUsed="0"/>
+    <w:lsdException w:name="Medium Shading 2 Accent 2" w:semiHidden="0" w:uiPriority="64" w:unhideWhenUsed="0"/>
+    <w:lsdException w:name="Medium List 1 Accent 2" w:semiHidden="0" w:uiPriority="65" w:unhideWhenUsed="0"/>
+    <w:lsdException w:name="Medium List 2 Accent 2" w:semiHidden="0" w:uiPriority="66" w:unhideWhenUsed="0"/>
+    <w:lsdException w:name="Medium Grid 1 Accent 2" w:semiHidden="0" w:uiPriority="67" w:unhideWhenUsed="0"/>
+    <w:lsdException w:name="Medium Grid 2 Accent 2" w:semiHidden="0" w:uiPriority="68" w:unhideWhenUsed="0"/>
+    <w:lsdException w:name="Medium Grid 3 Accent 2" w:semiHidden="0" w:uiPriority="69" w:unhideWhenUsed="0"/>
+    <w:lsdException w:name="Dark List Accent 2" w:semiHidden="0" w:uiPriority="70" w:unhideWhenUsed="0"/>
+    <w:lsdException w:name="Colorful Shading Accent 2" w:semiHidden="0" w:uiPriority="71" w:unhideWhenUsed="0"/>
+    <w:lsdException w:name="Colorful List Accent 2" w:semiHidden="0" w:uiPriority="72" w:unhideWhenUsed="0"/>
+    <w:lsdException w:name="Colorful Grid Accent 2" w:semiHidden="0" w:uiPriority="73" w:unhideWhenUsed="0"/>
+    <w:lsdException w:name="Light Shading Accent 3" w:semiHidden="0" w:uiPriority="60" w:unhideWhenUsed="0"/>
+    <w:lsdException w:name="Light List Accent 3" w:semiHidden="0" w:uiPriority="61" w:unhideWhenUsed="0"/>
+    <w:lsdException w:name="Light Grid Accent 3" w:semiHidden="0" w:uiPriority="62" w:unhideWhenUsed="0"/>
+    <w:lsdException w:name="Medium Shading 1 Accent 3" w:semiHidden="0" w:uiPriority="63" w:unhideWhenUsed="0"/>
+    <w:lsdException w:name="Medium Shading 2 Accent 3" w:semiHidden="0" w:uiPriority="64" w:unhideWhenUsed="0"/>
+    <w:lsdException w:name="Medium List 1 Accent 3" w:semiHidden="0" w:uiPriority="65" w:unhideWhenUsed="0"/>
+    <w:lsdException w:name="Medium List 2 Accent 3" w:semiHidden="0" w:uiPriority="66" w:unhideWhenUsed="0"/>
+    <w:lsdException w:name="Medium Grid 1 Accent 3" w:semiHidden="0" w:uiPriority="67" w:unhideWhenUsed="0"/>
+    <w:lsdException w:name="Medium Grid 2 Accent 3" w:semiHidden="0" w:uiPriority="68" w:unhideWhenUsed="0"/>
+    <w:lsdException w:name="Medium Grid 3 Accent 3" w:semiHidden="0" w:uiPriority="69" w:unhideWhenUsed="0"/>
+    <w:lsdException w:name="Dark List Accent 3" w:semiHidden="0" w:uiPriority="70" w:unhideWhenUsed="0"/>
+    <w:lsdException w:name="Colorful Shading Accent 3" w:semiHidden="0" w:uiPriority="71" w:unhideWhenUsed="0"/>
+    <w:lsdException w:name="Colorful List Accent 3" w:semiHidden="0" w:uiPriority="72" w:unhideWhenUsed="0"/>
+    <w:lsdException w:name="Colorful Grid Accent 3" w:semiHidden="0" w:uiPriority="73" w:unhideWhenUsed="0"/>
+    <w:lsdException w:name="Light Shading Accent 4" w:semiHidden="0" w:uiPriority="60" w:unhideWhenUsed="0"/>
+    <w:lsdException w:name="Light List Accent 4" w:semiHidden="0" w:uiPriority="61" w:unhideWhenUsed="0"/>
+    <w:lsdException w:name="Light Grid Accent 4" w:semiHidden="0" w:uiPriority="62" w:unhideWhenUsed="0"/>
+    <w:lsdException w:name="Medium Shading 1 Accent 4" w:semiHidden="0" w:uiPriority="63" w:unhideWhenUsed="0"/>
+    <w:lsdException w:name="Medium Shading 2 Accent 4" w:semiHidden="0" w:uiPriority="64" w:unhideWhenUsed="0"/>
+    <w:lsdException w:name="Medium List 1 Accent 4" w:semiHidden="0" w:uiPriority="65" w:unhideWhenUsed="0"/>
+    <w:lsdException w:name="Medium List 2 Accent 4" w:semiHidden="0" w:uiPriority="66" w:unhideWhenUsed="0"/>
+    <w:lsdException w:name="Medium Grid 1 Accent 4" w:semiHidden="0" w:uiPriority="67" w:unhideWhenUsed="0"/>
+    <w:lsdException w:name="Medium Grid 2 Accent 4" w:semiHidden="0" w:uiPriority="68" w:unhideWhenUsed="0"/>
+    <w:lsdException w:name="Medium Grid 3 Accent 4" w:semiHidden="0" w:uiPriority="69" w:unhideWhenUsed="0"/>
+    <w:lsdException w:name="Dark List Accent 4" w:semiHidden="0" w:uiPriority="70" w:unhideWhenUsed="0"/>
+    <w:lsdException w:name="Colorful Shading Accent 4" w:semiHidden="0" w:uiPriority="71" w:unhideWhenUsed="0"/>
+    <w:lsdException w:name="Colorful List Accent 4" w:semiHidden="0" w:uiPriority="72" w:unhideWhenUsed="0"/>
+    <w:lsdException w:name="Colorful Grid Accent 4" w:semiHidden="0" w:uiPriority="73" w:unhideWhenUsed="0"/>
+    <w:lsdException w:name="Light Shading Accent 5" w:semiHidden="0" w:uiPriority="60" w:unhideWhenUsed="0"/>
+    <w:lsdException w:name="Light List Accent 5" w:semiHidden="0" w:uiPriority="61" w:unhideWhenUsed="0"/>
+    <w:lsdException w:name="Light Grid Accent 5" w:semiHidden="0" w:uiPriority="62" w:unhideWhenUsed="0"/>
+    <w:lsdException w:name="Medium Shading 1 Accent 5" w:semiHidden="0" w:uiPriority="63" w:unhideWhenUsed="0"/>
+    <w:lsdException w:name="Medium Shading 2 Accent 5" w:semiHidden="0" w:uiPriority="64" w:unhideWhenUsed="0"/>
+    <w:lsdException w:name="Medium List 1 Accent 5" w:semiHidden="0" w:uiPriority="65" w:unhideWhenUsed="0"/>
+    <w:lsdException w:name="Medium List 2 Accent 5" w:semiHidden="0" w:uiPriority="66" w:unhideWhenUsed="0"/>
+    <w:lsdException w:name="Medium Grid 1 Accent 5" w:semiHidden="0" w:uiPriority="67" w:unhideWhenUsed="0"/>
+    <w:lsdException w:name="Medium Grid 2 Accent 5" w:semiHidden="0" w:uiPriority="68" w:unhideWhenUsed="0"/>
+    <w:lsdException w:name="Medium Grid 3 Accent 5" w:semiHidden="0" w:uiPriority="69" w:unhideWhenUsed="0"/>
+    <w:lsdException w:name="Dark List Accent 5" w:semiHidden="0" w:uiPriority="70" w:unhideWhenUsed="0"/>
+    <w:lsdException w:name="Colorful Shading Accent 5" w:semiHidden="0" w:uiPriority="71" w:unhideWhenUsed="0"/>
+    <w:lsdException w:name="Colorful List Accent 5" w:semiHidden="0" w:uiPriority="72" w:unhideWhenUsed="0"/>
+    <w:lsdException w:name="Colorful Grid Accent 5" w:semiHidden="0" w:uiPriority="73" w:unhideWhenUsed="0"/>
+    <w:lsdException w:name="Light Shading Accent 6" w:semiHidden="0" w:uiPriority="60" w:unhideWhenUsed="0"/>
+    <w:lsdException w:name="Light List Accent 6" w:semiHidden="0" w:uiPriority="61" w:unhideWhenUsed="0"/>
+    <w:lsdException w:name="Light Grid Accent 6" w:semiHidden="0" w:uiPriority="62" w:unhideWhenUsed="0"/>
+    <w:lsdException w:name="Medium Shading 1 Accent 6" w:semiHidden="0" w:uiPriority="63" w:unhideWhenUsed="0"/>
+    <w:lsdException w:name="Medium Shading 2 Accent 6" w:semiHidden="0" w:uiPriority="64" w:unhideWhenUsed="0"/>
+    <w:lsdException w:name="Medium List 1 Accent 6" w:semiHidden="0" w:uiPriority="65" w:unhideWhenUsed="0"/>
+    <w:lsdException w:name="Medium List 2 Accent 6" w:semiHidden="0" w:uiPriority="66" w:unhideWhenUsed="0"/>
+    <w:lsdException w:name="Medium Grid 1 Accent 6" w:semiHidden="0" w:uiPriority="67" w:unhideWhenUsed="0"/>
+    <w:lsdException w:name="Medium Grid 2 Accent 6" w:semiHidden="0" w:uiPriority="68" w:unhideWhenUsed="0"/>
+    <w:lsdException w:name="Medium Grid 3 Accent 6" w:semiHidden="0" w:uiPriority="69" w:unhideWhenUsed="0"/>
+    <w:lsdException w:name="Dark List Accent 6" w:semiHidden="0" w:uiPriority="70" w:unhideWhenUsed="0"/>
+    <w:lsdException w:name="Colorful Shading Accent 6" w:semiHidden="0" w:uiPriority="71" w:unhideWhenUsed="0"/>
+    <w:lsdException w:name="Colorful List Accent 6" w:semiHidden="0" w:uiPriority="72" w:unhideWhenUsed="0"/>
+    <w:lsdException w:name="Colorful Grid Accent 6" w:semiHidden="0" w:uiPriority="73" w:unhideWhenUsed="0"/>
+    <w:lsdException w:name="Subtle Emphasis" w:semiHidden="0" w:uiPriority="19" w:unhideWhenUsed="0" w:qFormat="1"/>
+    <w:lsdException w:name="Intense Emphasis" w:semiHidden="0" w:uiPriority="21" w:unhideWhenUsed="0" w:qFormat="1"/>
+    <w:lsdException w:name="Subtle Reference" w:semiHidden="0" w:uiPriority="31" w:unhideWhenUsed="0" w:qFormat="1"/>
+    <w:lsdException w:name="Intense Reference" w:semiHidden="0" w:uiPriority="32" w:unhideWhenUsed="0" w:qFormat="1"/>
+    <w:lsdException w:name="Book Title" w:semiHidden="0" w:uiPriority="33" w:unhideWhenUsed="0" w:qFormat="1"/>
+    <w:lsdException w:name="Bibliography" w:uiPriority="37"/>
+    <w:lsdException w:name="TOC Heading" w:uiPriority="39" w:qFormat="1"/>
+  </w:latentStyles>
+  <w:style w:type="paragraph" w:default="1" w:styleId="Normal">
+    <w:name w:val="Normal"/>
+    <w:qFormat/>
+  </w:style>
+  <w:style w:type="character" w:default="1" w:styleId="DefaultParagraphFont">
+    <w:name w:val="Default Paragraph Font"/>
+    <w:uiPriority w:val="1"/>
+    <w:semiHidden/>
+    <w:unhideWhenUsed/>
+  </w:style>
+  <w:style w:type="table" w:default="1" w:styleId="TableNormal">
+    <w:name w:val="Normal Table"/>
+    <w:uiPriority w:val="99"/>
+    <w:semiHidden/>
+    <w:unhideWhenUsed/>
+    <w:tblPr>
+      <w:tblInd w:w="0" w:type="dxa"/>
+      <w:tblCellMar>
+        <w:top w:w="0" w:type="dxa"/>
+        <w:left w:w="108" w:type="dxa"/>
+        <w:bottom w:w="0" w:type="dxa"/>
+        <w:right w:w="108" w:type="dxa"/>
+      </w:tblCellMar>
+    </w:tblPr>
+  </w:style>
+  <w:style w:type="numbering" w:default="1" w:styleId="NoList">
+    <w:name w:val="No List"/>
+    <w:uiPriority w:val="99"/>
+    <w:semiHidden/>
+    <w:unhideWhenUsed/>
+  </w:style>
+  <w:style w:type="paragraph" w:styleId="Caption">
+    <w:name w:val="caption"/>
+    <w:basedOn w:val="Normal"/>
+    <w:next w:val="Normal"/>
+    <w:uiPriority w:val="35"/>
+    <w:unhideWhenUsed/>
+    <w:qFormat/>
+    <w:rsid w:val="00271BAB"/>
+    <w:pPr>
+      <w:spacing w:after="200"/>
+    </w:pPr>
+    <w:rPr>
+      <w:i/>
+      <w:iCs/>
+      <w:color w:val="44546A" w:themeColor="text2"/>
+      <w:sz w:val="18"/>
+      <w:szCs w:val="18"/>
+    </w:rPr>
+  </w:style>
+  <w:style w:type="paragraph" w:styleId="NormalWeb">
+    <w:name w:val="Normal (Web)"/>
+    <w:basedOn w:val="Normal"/>
+    <w:uiPriority w:val="99"/>
+    <w:semiHidden/>
+    <w:unhideWhenUsed/>
+    <w:rsid w:val="00271BAB"/>
+    <w:pPr>
+      <w:spacing w:before="100" w:beforeAutospacing="1" w:after="100" w:afterAutospacing="1"/>
+    </w:pPr>
+    <w:rPr>
+      <w:rFonts w:ascii="Times New Roman" w:hAnsi="Times New Roman" w:cs="Times New Roman"/>
+    </w:rPr>
+  </w:style>
+  <w:style w:type="paragraph" w:styleId="FootnoteText">
+    <w:name w:val="footnote text"/>
+    <w:basedOn w:val="Normal"/>
+    <w:link w:val="FootnoteTextChar"/>
+    <w:uiPriority w:val="99"/>
+    <w:unhideWhenUsed/>
+    <w:rsid w:val="003F0347"/>
+  </w:style>
+  <w:style w:type="character" w:customStyle="1" w:styleId="FootnoteTextChar">
+    <w:name w:val="Footnote Text Char"/>
+    <w:basedOn w:val="DefaultParagraphFont"/>
+    <w:link w:val="FootnoteText"/>
+    <w:uiPriority w:val="99"/>
+    <w:rsid w:val="003F0347"/>
+  </w:style>
+  <w:style w:type="character" w:styleId="FootnoteReference">
+    <w:name w:val="footnote reference"/>
+    <w:basedOn w:val="DefaultParagraphFont"/>
+    <w:uiPriority w:val="99"/>
+    <w:unhideWhenUsed/>
+    <w:rsid w:val="003F0347"/>
+    <w:rPr>
+      <w:vertAlign w:val="superscript"/>
+    </w:rPr>
+  </w:style>
+  <w:style w:type="character" w:customStyle="1" w:styleId="apple-converted-space">
+    <w:name w:val="apple-converted-space"/>
+    <w:basedOn w:val="DefaultParagraphFont"/>
+    <w:rsid w:val="000F16C8"/>
+  </w:style>
+  <w:style w:type="character" w:styleId="Emphasis">
+    <w:name w:val="Emphasis"/>
+    <w:basedOn w:val="DefaultParagraphFont"/>
+    <w:uiPriority w:val="20"/>
+    <w:qFormat/>
+    <w:rsid w:val="00FF53D1"/>
+    <w:rPr>
+      <w:i/>
+      <w:iCs/>
+    </w:rPr>
+  </w:style>
+  <w:style w:type="character" w:styleId="Strong">
+    <w:name w:val="Strong"/>
+    <w:basedOn w:val="DefaultParagraphFont"/>
+    <w:uiPriority w:val="22"/>
+    <w:qFormat/>
+    <w:rsid w:val="00ED61BE"/>
+    <w:rPr>
+      <w:b/>
+      <w:bCs/>
+    </w:rPr>
+  </w:style>
+  <w:style w:type="paragraph" w:styleId="BalloonText">
+    <w:name w:val="Balloon Text"/>
+    <w:basedOn w:val="Normal"/>
+    <w:link w:val="BalloonTextChar"/>
+    <w:uiPriority w:val="99"/>
+    <w:semiHidden/>
+    <w:unhideWhenUsed/>
+    <w:rsid w:val="00883CCB"/>
+    <w:rPr>
+      <w:rFonts w:ascii="Tahoma" w:hAnsi="Tahoma" w:cs="Tahoma"/>
+      <w:sz w:val="16"/>
+      <w:szCs w:val="16"/>
+    </w:rPr>
+  </w:style>
+  <w:style w:type="character" w:customStyle="1" w:styleId="BalloonTextChar">
+    <w:name w:val="Balloon Text Char"/>
+    <w:basedOn w:val="DefaultParagraphFont"/>
+    <w:link w:val="BalloonText"/>
+    <w:uiPriority w:val="99"/>
+    <w:semiHidden/>
+    <w:rsid w:val="00883CCB"/>
+    <w:rPr>
+      <w:rFonts w:ascii="Tahoma" w:hAnsi="Tahoma" w:cs="Tahoma"/>
+      <w:sz w:val="16"/>
+      <w:szCs w:val="16"/>
     </w:rPr>
   </w:style>
 </w:styles>
@@ -1707,7 +1854,7 @@
   <a:extraClrSchemeLst/>
   <a:extLst>
     <a:ext uri="{05A4C25C-085E-4340-85A3-A5531E510DB2}">
-      <thm15:themeFamily xmlns:thm15="http://schemas.microsoft.com/office/thememl/2012/main" name="Office Theme" id="{62F939B6-93AF-4DB8-9C6B-D6C7DFDC589F}" vid="{4A3C46E8-61CC-4603-A589-7422A47A8E4A}"/>
+      <thm15:themeFamily xmlns:thm15="http://schemas.microsoft.com/office/thememl/2012/main" xmlns="" name="Office Theme" id="{62F939B6-93AF-4DB8-9C6B-D6C7DFDC589F}" vid="{4A3C46E8-61CC-4603-A589-7422A47A8E4A}"/>
     </a:ext>
   </a:extLst>
 </a:theme>

</xml_diff>

<commit_message>
Added one more thing to methods and materials.
</commit_message>
<xml_diff>
--- a/Final Paper/Methods and Materials.docx
+++ b/Final Paper/Methods and Materials.docx
@@ -136,27 +136,14 @@
       <w:r>
         <w:t xml:space="preserve">Figure </w:t>
       </w:r>
-      <w:r>
-        <w:fldChar w:fldCharType="begin"/>
-      </w:r>
-      <w:r>
-        <w:instrText xml:space="preserve"> SEQ Figure \* ARABIC </w:instrText>
-      </w:r>
-      <w:r>
-        <w:fldChar w:fldCharType="separate"/>
-      </w:r>
-      <w:r>
-        <w:rPr>
-          <w:noProof/>
-        </w:rPr>
-        <w:t>1</w:t>
-      </w:r>
-      <w:r>
-        <w:rPr>
-          <w:noProof/>
-        </w:rPr>
-        <w:fldChar w:fldCharType="end"/>
-      </w:r>
+      <w:fldSimple w:instr=" SEQ Figure \* ARABIC ">
+        <w:r>
+          <w:rPr>
+            <w:noProof/>
+          </w:rPr>
+          <w:t>1</w:t>
+        </w:r>
+      </w:fldSimple>
       <w:r>
         <w:t xml:space="preserve"> –There is only one month of data available for 2010 and 2016. There was a big jump in crime from 2011-2012; aside from that, the number of crimes was relatively constant. </w:t>
       </w:r>
@@ -295,27 +282,14 @@
       <w:r>
         <w:t xml:space="preserve">Figure </w:t>
       </w:r>
-      <w:r>
-        <w:fldChar w:fldCharType="begin"/>
-      </w:r>
-      <w:r>
-        <w:instrText xml:space="preserve"> SEQ Figure \* ARABIC </w:instrText>
-      </w:r>
-      <w:r>
-        <w:fldChar w:fldCharType="separate"/>
-      </w:r>
-      <w:r>
-        <w:rPr>
-          <w:noProof/>
-        </w:rPr>
-        <w:t>2</w:t>
-      </w:r>
-      <w:r>
-        <w:rPr>
-          <w:noProof/>
-        </w:rPr>
-        <w:fldChar w:fldCharType="end"/>
-      </w:r>
+      <w:fldSimple w:instr=" SEQ Figure \* ARABIC ">
+        <w:r>
+          <w:rPr>
+            <w:noProof/>
+          </w:rPr>
+          <w:t>2</w:t>
+        </w:r>
+      </w:fldSimple>
       <w:r>
         <w:t xml:space="preserve"> </w:t>
       </w:r>
@@ -398,27 +372,14 @@
       <w:r>
         <w:t xml:space="preserve">Figure </w:t>
       </w:r>
-      <w:r>
-        <w:fldChar w:fldCharType="begin"/>
-      </w:r>
-      <w:r>
-        <w:instrText xml:space="preserve"> SEQ Figure \* ARABIC </w:instrText>
-      </w:r>
-      <w:r>
-        <w:fldChar w:fldCharType="separate"/>
-      </w:r>
-      <w:r>
-        <w:rPr>
-          <w:noProof/>
-        </w:rPr>
-        <w:t>3</w:t>
-      </w:r>
-      <w:r>
-        <w:rPr>
-          <w:noProof/>
-        </w:rPr>
-        <w:fldChar w:fldCharType="end"/>
-      </w:r>
+      <w:fldSimple w:instr=" SEQ Figure \* ARABIC ">
+        <w:r>
+          <w:rPr>
+            <w:noProof/>
+          </w:rPr>
+          <w:t>3</w:t>
+        </w:r>
+      </w:fldSimple>
       <w:r>
         <w:t xml:space="preserve"> –Unemployment rate by year. There was a significant downward trend in unemployment over the years we looked at </w:t>
       </w:r>
@@ -494,15 +455,18 @@
         <w:t>ld.  In particular, we removed duplicate crime IDs by month, favoring records with more information, expecting that they were perhaps put in multiple times by accident.  We also removed all records that were missing their location information or appeared as complete duplicates</w:t>
       </w:r>
       <w:r>
-        <w:t xml:space="preserve">. </w:t>
-      </w:r>
-    </w:p>
-    <w:p>
-      <w:pPr>
-        <w:ind w:firstLine="720"/>
-      </w:pPr>
+        <w:t xml:space="preserve">.  Finally, we merged on information from </w:t>
+      </w:r>
       <w:bookmarkStart w:id="0" w:name="_GoBack"/>
       <w:bookmarkEnd w:id="0"/>
+      <w:r>
+        <w:t>crosswalk file that would allowed us to aggregate from the LSOA level to the LAD level.</w:t>
+      </w:r>
+    </w:p>
+    <w:p>
+      <w:pPr>
+        <w:ind w:firstLine="720"/>
+      </w:pPr>
       <w:r>
         <w:t xml:space="preserve">At this point in our project we discovered something interesting about how Spark interacts with Amazon’s Elastic MapReduce software; when we ran our cleaning program in Spark 1.6.0 on EMR 4.3, </w:t>
       </w:r>
@@ -576,27 +540,14 @@
       <w:r>
         <w:t xml:space="preserve">Figure </w:t>
       </w:r>
-      <w:r>
-        <w:fldChar w:fldCharType="begin"/>
-      </w:r>
-      <w:r>
-        <w:instrText xml:space="preserve"> SEQ Figure \* ARABIC </w:instrText>
-      </w:r>
-      <w:r>
-        <w:fldChar w:fldCharType="separate"/>
-      </w:r>
-      <w:r>
-        <w:rPr>
-          <w:noProof/>
-        </w:rPr>
-        <w:t>4</w:t>
-      </w:r>
-      <w:r>
-        <w:rPr>
-          <w:noProof/>
-        </w:rPr>
-        <w:fldChar w:fldCharType="end"/>
-      </w:r>
+      <w:fldSimple w:instr=" SEQ Figure \* ARABIC ">
+        <w:r>
+          <w:rPr>
+            <w:noProof/>
+          </w:rPr>
+          <w:t>4</w:t>
+        </w:r>
+      </w:fldSimple>
       <w:r>
         <w:t xml:space="preserve"> –EMR 4.3, Spark 1.6.0. Most of the time, most notes are not even 50% utilized. The master node is not pictured here.</w:t>
       </w:r>
@@ -711,27 +662,14 @@
       <w:r>
         <w:t xml:space="preserve">Figure </w:t>
       </w:r>
-      <w:r>
-        <w:fldChar w:fldCharType="begin"/>
-      </w:r>
-      <w:r>
-        <w:instrText xml:space="preserve"> SEQ Figure \* ARABIC </w:instrText>
-      </w:r>
-      <w:r>
-        <w:fldChar w:fldCharType="separate"/>
-      </w:r>
-      <w:r>
-        <w:rPr>
-          <w:noProof/>
-        </w:rPr>
-        <w:t>5</w:t>
-      </w:r>
-      <w:r>
-        <w:rPr>
-          <w:noProof/>
-        </w:rPr>
-        <w:fldChar w:fldCharType="end"/>
-      </w:r>
+      <w:fldSimple w:instr=" SEQ Figure \* ARABIC ">
+        <w:r>
+          <w:rPr>
+            <w:noProof/>
+          </w:rPr>
+          <w:t>5</w:t>
+        </w:r>
+      </w:fldSimple>
       <w:r>
         <w:t xml:space="preserve"> - EMR 4.4, Spark 1.6.0. </w:t>
       </w:r>
@@ -1854,7 +1792,7 @@
   <a:extraClrSchemeLst/>
   <a:extLst>
     <a:ext uri="{05A4C25C-085E-4340-85A3-A5531E510DB2}">
-      <thm15:themeFamily xmlns:thm15="http://schemas.microsoft.com/office/thememl/2012/main" xmlns="" name="Office Theme" id="{62F939B6-93AF-4DB8-9C6B-D6C7DFDC589F}" vid="{4A3C46E8-61CC-4603-A589-7422A47A8E4A}"/>
+      <thm15:themeFamily xmlns="" xmlns:thm15="http://schemas.microsoft.com/office/thememl/2012/main" name="Office Theme" id="{62F939B6-93AF-4DB8-9C6B-D6C7DFDC589F}" vid="{4A3C46E8-61CC-4603-A589-7422A47A8E4A}"/>
     </a:ext>
   </a:extLst>
 </a:theme>

</xml_diff>